<commit_message>
Python Web Framework new course
</commit_message>
<xml_diff>
--- a/Summary.docx
+++ b/Summary.docx
@@ -162,14 +162,6 @@
     <w:p>
       <w:pPr>
         <w:rPr>
-          <w:sz w:val="24"/>
-          <w:szCs w:val="24"/>
-        </w:rPr>
-      </w:pPr>
-    </w:p>
-    <w:p>
-      <w:pPr>
-        <w:rPr>
           <w:rFonts w:ascii="Arial" w:hAnsi="Arial" w:cs="Arial"/>
           <w:bCs/>
           <w:sz w:val="24"/>
@@ -184,9 +176,11 @@
           <w:sz w:val="24"/>
           <w:szCs w:val="24"/>
           <w:shd w:val="clear" w:color="auto" w:fill="FFFFFF"/>
-        </w:rPr>
-        <w:t xml:space="preserve">Да се концентрираме върху различните неща – какво да направим при </w:t>
-      </w:r>
+          <w:lang w:val="bg-BG"/>
+        </w:rPr>
+        <w:t xml:space="preserve">Дават възможнос </w:t>
+      </w:r>
+      <w:proofErr w:type="spellStart"/>
       <w:r>
         <w:rPr>
           <w:rFonts w:ascii="Arial" w:hAnsi="Arial" w:cs="Arial"/>
@@ -195,6 +189,235 @@
           <w:szCs w:val="24"/>
           <w:shd w:val="clear" w:color="auto" w:fill="FFFFFF"/>
         </w:rPr>
+        <w:t>д</w:t>
+      </w:r>
+      <w:r>
+        <w:rPr>
+          <w:rFonts w:ascii="Arial" w:hAnsi="Arial" w:cs="Arial"/>
+          <w:bCs/>
+          <w:sz w:val="24"/>
+          <w:szCs w:val="24"/>
+          <w:shd w:val="clear" w:color="auto" w:fill="FFFFFF"/>
+        </w:rPr>
+        <w:t>а</w:t>
+      </w:r>
+      <w:proofErr w:type="spellEnd"/>
+      <w:r>
+        <w:rPr>
+          <w:rFonts w:ascii="Arial" w:hAnsi="Arial" w:cs="Arial"/>
+          <w:bCs/>
+          <w:sz w:val="24"/>
+          <w:szCs w:val="24"/>
+          <w:shd w:val="clear" w:color="auto" w:fill="FFFFFF"/>
+        </w:rPr>
+        <w:t xml:space="preserve"> </w:t>
+      </w:r>
+      <w:proofErr w:type="spellStart"/>
+      <w:r>
+        <w:rPr>
+          <w:rFonts w:ascii="Arial" w:hAnsi="Arial" w:cs="Arial"/>
+          <w:bCs/>
+          <w:sz w:val="24"/>
+          <w:szCs w:val="24"/>
+          <w:shd w:val="clear" w:color="auto" w:fill="FFFFFF"/>
+        </w:rPr>
+        <w:t>се</w:t>
+      </w:r>
+      <w:proofErr w:type="spellEnd"/>
+      <w:r>
+        <w:rPr>
+          <w:rFonts w:ascii="Arial" w:hAnsi="Arial" w:cs="Arial"/>
+          <w:bCs/>
+          <w:sz w:val="24"/>
+          <w:szCs w:val="24"/>
+          <w:shd w:val="clear" w:color="auto" w:fill="FFFFFF"/>
+        </w:rPr>
+        <w:t xml:space="preserve"> </w:t>
+      </w:r>
+      <w:proofErr w:type="spellStart"/>
+      <w:r>
+        <w:rPr>
+          <w:rFonts w:ascii="Arial" w:hAnsi="Arial" w:cs="Arial"/>
+          <w:bCs/>
+          <w:sz w:val="24"/>
+          <w:szCs w:val="24"/>
+          <w:shd w:val="clear" w:color="auto" w:fill="FFFFFF"/>
+        </w:rPr>
+        <w:t>концентрираме</w:t>
+      </w:r>
+      <w:proofErr w:type="spellEnd"/>
+      <w:r>
+        <w:rPr>
+          <w:rFonts w:ascii="Arial" w:hAnsi="Arial" w:cs="Arial"/>
+          <w:bCs/>
+          <w:sz w:val="24"/>
+          <w:szCs w:val="24"/>
+          <w:shd w:val="clear" w:color="auto" w:fill="FFFFFF"/>
+        </w:rPr>
+        <w:t xml:space="preserve"> </w:t>
+      </w:r>
+      <w:proofErr w:type="spellStart"/>
+      <w:r>
+        <w:rPr>
+          <w:rFonts w:ascii="Arial" w:hAnsi="Arial" w:cs="Arial"/>
+          <w:bCs/>
+          <w:sz w:val="24"/>
+          <w:szCs w:val="24"/>
+          <w:shd w:val="clear" w:color="auto" w:fill="FFFFFF"/>
+        </w:rPr>
+        <w:t>върху</w:t>
+      </w:r>
+      <w:proofErr w:type="spellEnd"/>
+      <w:r>
+        <w:rPr>
+          <w:rFonts w:ascii="Arial" w:hAnsi="Arial" w:cs="Arial"/>
+          <w:bCs/>
+          <w:sz w:val="24"/>
+          <w:szCs w:val="24"/>
+          <w:shd w:val="clear" w:color="auto" w:fill="FFFFFF"/>
+        </w:rPr>
+        <w:t xml:space="preserve"> </w:t>
+      </w:r>
+      <w:proofErr w:type="spellStart"/>
+      <w:r>
+        <w:rPr>
+          <w:rFonts w:ascii="Arial" w:hAnsi="Arial" w:cs="Arial"/>
+          <w:bCs/>
+          <w:sz w:val="24"/>
+          <w:szCs w:val="24"/>
+          <w:shd w:val="clear" w:color="auto" w:fill="FFFFFF"/>
+        </w:rPr>
+        <w:t>различните</w:t>
+      </w:r>
+      <w:proofErr w:type="spellEnd"/>
+      <w:r>
+        <w:rPr>
+          <w:rFonts w:ascii="Arial" w:hAnsi="Arial" w:cs="Arial"/>
+          <w:bCs/>
+          <w:sz w:val="24"/>
+          <w:szCs w:val="24"/>
+          <w:shd w:val="clear" w:color="auto" w:fill="FFFFFF"/>
+        </w:rPr>
+        <w:t xml:space="preserve"> </w:t>
+      </w:r>
+      <w:proofErr w:type="spellStart"/>
+      <w:r>
+        <w:rPr>
+          <w:rFonts w:ascii="Arial" w:hAnsi="Arial" w:cs="Arial"/>
+          <w:bCs/>
+          <w:sz w:val="24"/>
+          <w:szCs w:val="24"/>
+          <w:shd w:val="clear" w:color="auto" w:fill="FFFFFF"/>
+        </w:rPr>
+        <w:t>неща</w:t>
+      </w:r>
+      <w:proofErr w:type="spellEnd"/>
+      <w:r>
+        <w:rPr>
+          <w:rFonts w:ascii="Arial" w:hAnsi="Arial" w:cs="Arial"/>
+          <w:bCs/>
+          <w:sz w:val="24"/>
+          <w:szCs w:val="24"/>
+          <w:shd w:val="clear" w:color="auto" w:fill="FFFFFF"/>
+        </w:rPr>
+        <w:t xml:space="preserve"> – </w:t>
+      </w:r>
+      <w:proofErr w:type="spellStart"/>
+      <w:r>
+        <w:rPr>
+          <w:rFonts w:ascii="Arial" w:hAnsi="Arial" w:cs="Arial"/>
+          <w:bCs/>
+          <w:sz w:val="24"/>
+          <w:szCs w:val="24"/>
+          <w:shd w:val="clear" w:color="auto" w:fill="FFFFFF"/>
+        </w:rPr>
+        <w:t>какво</w:t>
+      </w:r>
+      <w:proofErr w:type="spellEnd"/>
+      <w:r>
+        <w:rPr>
+          <w:rFonts w:ascii="Arial" w:hAnsi="Arial" w:cs="Arial"/>
+          <w:bCs/>
+          <w:sz w:val="24"/>
+          <w:szCs w:val="24"/>
+          <w:shd w:val="clear" w:color="auto" w:fill="FFFFFF"/>
+        </w:rPr>
+        <w:t xml:space="preserve"> </w:t>
+      </w:r>
+      <w:proofErr w:type="spellStart"/>
+      <w:r>
+        <w:rPr>
+          <w:rFonts w:ascii="Arial" w:hAnsi="Arial" w:cs="Arial"/>
+          <w:bCs/>
+          <w:sz w:val="24"/>
+          <w:szCs w:val="24"/>
+          <w:shd w:val="clear" w:color="auto" w:fill="FFFFFF"/>
+        </w:rPr>
+        <w:t>да</w:t>
+      </w:r>
+      <w:proofErr w:type="spellEnd"/>
+      <w:r>
+        <w:rPr>
+          <w:rFonts w:ascii="Arial" w:hAnsi="Arial" w:cs="Arial"/>
+          <w:bCs/>
+          <w:sz w:val="24"/>
+          <w:szCs w:val="24"/>
+          <w:shd w:val="clear" w:color="auto" w:fill="FFFFFF"/>
+        </w:rPr>
+        <w:t xml:space="preserve"> </w:t>
+      </w:r>
+      <w:proofErr w:type="spellStart"/>
+      <w:r>
+        <w:rPr>
+          <w:rFonts w:ascii="Arial" w:hAnsi="Arial" w:cs="Arial"/>
+          <w:bCs/>
+          <w:sz w:val="24"/>
+          <w:szCs w:val="24"/>
+          <w:shd w:val="clear" w:color="auto" w:fill="FFFFFF"/>
+        </w:rPr>
+        <w:t>направим</w:t>
+      </w:r>
+      <w:proofErr w:type="spellEnd"/>
+      <w:r>
+        <w:rPr>
+          <w:rFonts w:ascii="Arial" w:hAnsi="Arial" w:cs="Arial"/>
+          <w:bCs/>
+          <w:sz w:val="24"/>
+          <w:szCs w:val="24"/>
+          <w:shd w:val="clear" w:color="auto" w:fill="FFFFFF"/>
+        </w:rPr>
+        <w:t xml:space="preserve"> </w:t>
+      </w:r>
+      <w:proofErr w:type="spellStart"/>
+      <w:r>
+        <w:rPr>
+          <w:rFonts w:ascii="Arial" w:hAnsi="Arial" w:cs="Arial"/>
+          <w:bCs/>
+          <w:sz w:val="24"/>
+          <w:szCs w:val="24"/>
+          <w:shd w:val="clear" w:color="auto" w:fill="FFFFFF"/>
+        </w:rPr>
+        <w:t>при</w:t>
+      </w:r>
+      <w:proofErr w:type="spellEnd"/>
+      <w:r>
+        <w:rPr>
+          <w:rFonts w:ascii="Arial" w:hAnsi="Arial" w:cs="Arial"/>
+          <w:bCs/>
+          <w:sz w:val="24"/>
+          <w:szCs w:val="24"/>
+          <w:shd w:val="clear" w:color="auto" w:fill="FFFFFF"/>
+        </w:rPr>
+        <w:t xml:space="preserve"> </w:t>
+      </w:r>
+      <w:r>
+        <w:rPr>
+          <w:rFonts w:ascii="Arial" w:hAnsi="Arial" w:cs="Arial"/>
+          <w:bCs/>
+          <w:sz w:val="24"/>
+          <w:szCs w:val="24"/>
+          <w:shd w:val="clear" w:color="auto" w:fill="FFFFFF"/>
+        </w:rPr>
         <w:t>GET/</w:t>
       </w:r>
       <w:r>
@@ -205,11 +428,10 @@
           <w:szCs w:val="24"/>
           <w:shd w:val="clear" w:color="auto" w:fill="FFFFFF"/>
         </w:rPr>
-        <w:t>POST, а не дали са GET/POST</w:t>
-      </w:r>
-    </w:p>
-    <w:p>
-      <w:pPr>
+        <w:t xml:space="preserve">POST, а </w:t>
+      </w:r>
+      <w:proofErr w:type="spellStart"/>
+      <w:r>
         <w:rPr>
           <w:rFonts w:ascii="Arial" w:hAnsi="Arial" w:cs="Arial"/>
           <w:bCs/>
@@ -217,7 +439,9 @@
           <w:szCs w:val="24"/>
           <w:shd w:val="clear" w:color="auto" w:fill="FFFFFF"/>
         </w:rPr>
-      </w:pPr>
+        <w:t>не</w:t>
+      </w:r>
+      <w:proofErr w:type="spellEnd"/>
       <w:r>
         <w:rPr>
           <w:rFonts w:ascii="Arial" w:hAnsi="Arial" w:cs="Arial"/>
@@ -226,6 +450,71 @@
           <w:szCs w:val="24"/>
           <w:shd w:val="clear" w:color="auto" w:fill="FFFFFF"/>
         </w:rPr>
+        <w:t xml:space="preserve"> </w:t>
+      </w:r>
+      <w:proofErr w:type="spellStart"/>
+      <w:r>
+        <w:rPr>
+          <w:rFonts w:ascii="Arial" w:hAnsi="Arial" w:cs="Arial"/>
+          <w:bCs/>
+          <w:sz w:val="24"/>
+          <w:szCs w:val="24"/>
+          <w:shd w:val="clear" w:color="auto" w:fill="FFFFFF"/>
+        </w:rPr>
+        <w:t>дали</w:t>
+      </w:r>
+      <w:proofErr w:type="spellEnd"/>
+      <w:r>
+        <w:rPr>
+          <w:rFonts w:ascii="Arial" w:hAnsi="Arial" w:cs="Arial"/>
+          <w:bCs/>
+          <w:sz w:val="24"/>
+          <w:szCs w:val="24"/>
+          <w:shd w:val="clear" w:color="auto" w:fill="FFFFFF"/>
+        </w:rPr>
+        <w:t xml:space="preserve"> </w:t>
+      </w:r>
+      <w:proofErr w:type="spellStart"/>
+      <w:r>
+        <w:rPr>
+          <w:rFonts w:ascii="Arial" w:hAnsi="Arial" w:cs="Arial"/>
+          <w:bCs/>
+          <w:sz w:val="24"/>
+          <w:szCs w:val="24"/>
+          <w:shd w:val="clear" w:color="auto" w:fill="FFFFFF"/>
+        </w:rPr>
+        <w:t>са</w:t>
+      </w:r>
+      <w:proofErr w:type="spellEnd"/>
+      <w:r>
+        <w:rPr>
+          <w:rFonts w:ascii="Arial" w:hAnsi="Arial" w:cs="Arial"/>
+          <w:bCs/>
+          <w:sz w:val="24"/>
+          <w:szCs w:val="24"/>
+          <w:shd w:val="clear" w:color="auto" w:fill="FFFFFF"/>
+        </w:rPr>
+        <w:t xml:space="preserve"> GET/POST</w:t>
+      </w:r>
+    </w:p>
+    <w:p>
+      <w:pPr>
+        <w:rPr>
+          <w:rFonts w:ascii="Arial" w:hAnsi="Arial" w:cs="Arial"/>
+          <w:bCs/>
+          <w:sz w:val="24"/>
+          <w:szCs w:val="24"/>
+          <w:shd w:val="clear" w:color="auto" w:fill="FFFFFF"/>
+        </w:rPr>
+      </w:pPr>
+      <w:r>
+        <w:rPr>
+          <w:rFonts w:ascii="Arial" w:hAnsi="Arial" w:cs="Arial"/>
+          <w:bCs/>
+          <w:sz w:val="24"/>
+          <w:szCs w:val="24"/>
+          <w:shd w:val="clear" w:color="auto" w:fill="FFFFFF"/>
+        </w:rPr>
         <w:t>Работят с наследяване, лесен начин да правим crud операции</w:t>
       </w:r>
     </w:p>
@@ -233,21 +522,124 @@
       <w:pPr>
         <w:rPr>
           <w:rFonts w:ascii="Arial" w:hAnsi="Arial" w:cs="Arial"/>
+          <w:b/>
           <w:bCs/>
           <w:sz w:val="24"/>
           <w:szCs w:val="24"/>
           <w:shd w:val="clear" w:color="auto" w:fill="FFFFFF"/>
-        </w:rPr>
-      </w:pPr>
-      <w:r>
-        <w:rPr>
-          <w:rFonts w:ascii="Arial" w:hAnsi="Arial" w:cs="Arial"/>
+          <w:lang w:val="bg-BG"/>
+        </w:rPr>
+      </w:pPr>
+      <w:r>
+        <w:rPr>
+          <w:rFonts w:ascii="Arial" w:hAnsi="Arial" w:cs="Arial"/>
+          <w:b/>
           <w:bCs/>
           <w:sz w:val="24"/>
           <w:szCs w:val="24"/>
           <w:shd w:val="clear" w:color="auto" w:fill="FFFFFF"/>
-        </w:rPr>
-        <w:t>Могат да се наследяват:</w:t>
+          <w:lang w:val="bg-BG"/>
+        </w:rPr>
+        <w:t>БАЗОВИ КЛАСОВЕ ЗА НАСЛЕДЯВАНЕ:</w:t>
+      </w:r>
+    </w:p>
+    <w:p>
+      <w:pPr>
+        <w:rPr>
+          <w:rFonts w:ascii="Arial" w:hAnsi="Arial" w:cs="Arial"/>
+          <w:bCs/>
+          <w:sz w:val="24"/>
+          <w:szCs w:val="24"/>
+          <w:shd w:val="clear" w:color="auto" w:fill="FFFFFF"/>
+        </w:rPr>
+      </w:pPr>
+      <w:proofErr w:type="spellStart"/>
+      <w:r>
+        <w:rPr>
+          <w:rFonts w:ascii="Arial" w:hAnsi="Arial" w:cs="Arial"/>
+          <w:bCs/>
+          <w:sz w:val="24"/>
+          <w:szCs w:val="24"/>
+          <w:shd w:val="clear" w:color="auto" w:fill="FFFFFF"/>
+        </w:rPr>
+        <w:t>Могат</w:t>
+      </w:r>
+      <w:proofErr w:type="spellEnd"/>
+      <w:r>
+        <w:rPr>
+          <w:rFonts w:ascii="Arial" w:hAnsi="Arial" w:cs="Arial"/>
+          <w:bCs/>
+          <w:sz w:val="24"/>
+          <w:szCs w:val="24"/>
+          <w:shd w:val="clear" w:color="auto" w:fill="FFFFFF"/>
+        </w:rPr>
+        <w:t xml:space="preserve"> </w:t>
+      </w:r>
+      <w:proofErr w:type="spellStart"/>
+      <w:r>
+        <w:rPr>
+          <w:rFonts w:ascii="Arial" w:hAnsi="Arial" w:cs="Arial"/>
+          <w:bCs/>
+          <w:sz w:val="24"/>
+          <w:szCs w:val="24"/>
+          <w:shd w:val="clear" w:color="auto" w:fill="FFFFFF"/>
+        </w:rPr>
+        <w:t>да</w:t>
+      </w:r>
+      <w:proofErr w:type="spellEnd"/>
+      <w:r>
+        <w:rPr>
+          <w:rFonts w:ascii="Arial" w:hAnsi="Arial" w:cs="Arial"/>
+          <w:bCs/>
+          <w:sz w:val="24"/>
+          <w:szCs w:val="24"/>
+          <w:shd w:val="clear" w:color="auto" w:fill="FFFFFF"/>
+        </w:rPr>
+        <w:t xml:space="preserve"> </w:t>
+      </w:r>
+      <w:proofErr w:type="spellStart"/>
+      <w:r>
+        <w:rPr>
+          <w:rFonts w:ascii="Arial" w:hAnsi="Arial" w:cs="Arial"/>
+          <w:bCs/>
+          <w:sz w:val="24"/>
+          <w:szCs w:val="24"/>
+          <w:shd w:val="clear" w:color="auto" w:fill="FFFFFF"/>
+        </w:rPr>
+        <w:t>се</w:t>
+      </w:r>
+      <w:proofErr w:type="spellEnd"/>
+      <w:r>
+        <w:rPr>
+          <w:rFonts w:ascii="Arial" w:hAnsi="Arial" w:cs="Arial"/>
+          <w:bCs/>
+          <w:sz w:val="24"/>
+          <w:szCs w:val="24"/>
+          <w:shd w:val="clear" w:color="auto" w:fill="FFFFFF"/>
+        </w:rPr>
+        <w:t xml:space="preserve"> </w:t>
+      </w:r>
+      <w:proofErr w:type="spellStart"/>
+      <w:r>
+        <w:rPr>
+          <w:rFonts w:ascii="Arial" w:hAnsi="Arial" w:cs="Arial"/>
+          <w:bCs/>
+          <w:sz w:val="24"/>
+          <w:szCs w:val="24"/>
+          <w:shd w:val="clear" w:color="auto" w:fill="FFFFFF"/>
+        </w:rPr>
+        <w:t>наследяват</w:t>
+      </w:r>
+      <w:proofErr w:type="spellEnd"/>
+      <w:r>
+        <w:rPr>
+          <w:rFonts w:ascii="Arial" w:hAnsi="Arial" w:cs="Arial"/>
+          <w:bCs/>
+          <w:sz w:val="24"/>
+          <w:szCs w:val="24"/>
+          <w:shd w:val="clear" w:color="auto" w:fill="FFFFFF"/>
+        </w:rPr>
+        <w:t>:</w:t>
       </w:r>
     </w:p>
     <w:p>
@@ -438,17 +830,63 @@
       <w:pPr>
         <w:rPr>
           <w:rFonts w:ascii="Arial" w:hAnsi="Arial" w:cs="Arial"/>
-          <w:sz w:val="24"/>
-          <w:szCs w:val="24"/>
-        </w:rPr>
-      </w:pPr>
-      <w:r>
-        <w:rPr>
-          <w:rFonts w:ascii="Arial" w:hAnsi="Arial" w:cs="Arial"/>
-          <w:sz w:val="24"/>
-          <w:szCs w:val="24"/>
-        </w:rPr>
-        <w:t>Base View</w:t>
+          <w:b/>
+          <w:sz w:val="24"/>
+          <w:szCs w:val="24"/>
+        </w:rPr>
+      </w:pPr>
+      <w:r>
+        <w:rPr>
+          <w:rFonts w:ascii="Arial" w:hAnsi="Arial" w:cs="Arial"/>
+          <w:b/>
+          <w:sz w:val="24"/>
+          <w:szCs w:val="24"/>
+        </w:rPr>
+        <w:t>BASE VIEW</w:t>
+      </w:r>
+    </w:p>
+    <w:p>
+      <w:pPr>
+        <w:rPr>
+          <w:rFonts w:ascii="Arial" w:hAnsi="Arial" w:cs="Arial"/>
+          <w:sz w:val="24"/>
+          <w:szCs w:val="24"/>
+        </w:rPr>
+      </w:pPr>
+      <w:r>
+        <w:rPr>
+          <w:rFonts w:ascii="Arial" w:hAnsi="Arial" w:cs="Arial"/>
+          <w:sz w:val="24"/>
+          <w:szCs w:val="24"/>
+          <w:lang w:val="bg-BG"/>
+        </w:rPr>
+        <w:t xml:space="preserve">Най-базовия клас </w:t>
+      </w:r>
+      <w:r>
+        <w:rPr>
+          <w:rFonts w:ascii="Arial" w:hAnsi="Arial" w:cs="Arial"/>
+          <w:sz w:val="24"/>
+          <w:szCs w:val="24"/>
+          <w:lang w:val="bg-BG"/>
+        </w:rPr>
+        <w:sym w:font="Wingdings" w:char="F0E0"/>
+      </w:r>
+      <w:r>
+        <w:rPr>
+          <w:rFonts w:ascii="Arial" w:hAnsi="Arial" w:cs="Arial"/>
+          <w:sz w:val="24"/>
+          <w:szCs w:val="24"/>
+          <w:lang w:val="bg-BG"/>
+        </w:rPr>
+        <w:t xml:space="preserve"> </w:t>
+      </w:r>
+      <w:r>
+        <w:rPr>
+          <w:rFonts w:ascii="Arial" w:hAnsi="Arial" w:cs="Arial"/>
+          <w:sz w:val="24"/>
+          <w:szCs w:val="24"/>
+        </w:rPr>
+        <w:t>View</w:t>
       </w:r>
     </w:p>
     <w:p>
@@ -837,41 +1275,24 @@
           <w:szCs w:val="24"/>
           <w:lang w:val="bg-BG"/>
         </w:rPr>
-        <w:t xml:space="preserve">пишем </w:t>
-      </w:r>
-      <w:r>
-        <w:rPr>
-          <w:rFonts w:ascii="Arial" w:hAnsi="Arial" w:cs="Arial"/>
-          <w:sz w:val="24"/>
-          <w:szCs w:val="24"/>
-        </w:rPr>
-        <w:t xml:space="preserve">FBV </w:t>
-      </w:r>
-      <w:r>
-        <w:rPr>
-          <w:rFonts w:ascii="Arial" w:hAnsi="Arial" w:cs="Arial"/>
-          <w:sz w:val="24"/>
-          <w:szCs w:val="24"/>
-          <w:lang w:val="bg-BG"/>
-        </w:rPr>
-        <w:t xml:space="preserve">чрез класове с </w:t>
-      </w:r>
-      <w:r>
-        <w:rPr>
-          <w:rFonts w:ascii="Arial" w:hAnsi="Arial" w:cs="Arial"/>
-          <w:sz w:val="24"/>
-          <w:szCs w:val="24"/>
-        </w:rPr>
-        <w:t xml:space="preserve">CBV </w:t>
-      </w:r>
-      <w:r>
-        <w:rPr>
-          <w:rFonts w:ascii="Arial" w:hAnsi="Arial" w:cs="Arial"/>
-          <w:sz w:val="24"/>
-          <w:szCs w:val="24"/>
-          <w:lang w:val="bg-BG"/>
-        </w:rPr>
-        <w:t xml:space="preserve">и функцията </w:t>
+        <w:t xml:space="preserve">от класа да получим </w:t>
+      </w:r>
+      <w:r>
+        <w:rPr>
+          <w:rFonts w:ascii="Arial" w:hAnsi="Arial" w:cs="Arial"/>
+          <w:sz w:val="24"/>
+          <w:szCs w:val="24"/>
+        </w:rPr>
+        <w:t>callable,</w:t>
+      </w:r>
+      <w:r>
+        <w:rPr>
+          <w:rFonts w:ascii="Arial" w:hAnsi="Arial" w:cs="Arial"/>
+          <w:sz w:val="24"/>
+          <w:szCs w:val="24"/>
+          <w:lang w:val="bg-BG"/>
+        </w:rPr>
+        <w:t xml:space="preserve"> функцията </w:t>
       </w:r>
       <w:proofErr w:type="spellStart"/>
       <w:r>
@@ -899,6 +1320,40 @@
           <w:lang w:val="bg-BG"/>
         </w:rPr>
         <w:t xml:space="preserve"> връща функция</w:t>
+      </w:r>
+      <w:r>
+        <w:rPr>
+          <w:rFonts w:ascii="Arial" w:hAnsi="Arial" w:cs="Arial"/>
+          <w:sz w:val="24"/>
+          <w:szCs w:val="24"/>
+        </w:rPr>
+        <w:t xml:space="preserve">, </w:t>
+      </w:r>
+      <w:r>
+        <w:rPr>
+          <w:rFonts w:ascii="Arial" w:hAnsi="Arial" w:cs="Arial"/>
+          <w:sz w:val="24"/>
+          <w:szCs w:val="24"/>
+          <w:lang w:val="bg-BG"/>
+        </w:rPr>
+        <w:t xml:space="preserve">позволява ни да пишем </w:t>
+      </w:r>
+      <w:r>
+        <w:rPr>
+          <w:rFonts w:ascii="Arial" w:hAnsi="Arial" w:cs="Arial"/>
+          <w:sz w:val="24"/>
+          <w:szCs w:val="24"/>
+        </w:rPr>
+        <w:t>FBV</w:t>
+      </w:r>
+      <w:r>
+        <w:rPr>
+          <w:rFonts w:ascii="Arial" w:hAnsi="Arial" w:cs="Arial"/>
+          <w:sz w:val="24"/>
+          <w:szCs w:val="24"/>
+          <w:lang w:val="bg-BG"/>
+        </w:rPr>
+        <w:t xml:space="preserve"> върху класове</w:t>
       </w:r>
     </w:p>
     <w:p>
@@ -1343,6 +1798,36 @@
           <w:sz w:val="24"/>
           <w:szCs w:val="24"/>
         </w:rPr>
+        <w:t xml:space="preserve"> </w:t>
+      </w:r>
+      <w:r>
+        <w:rPr>
+          <w:rFonts w:ascii="Courier New" w:eastAsia="Times New Roman" w:hAnsi="Courier New" w:cs="Courier New"/>
+          <w:color w:val="767171" w:themeColor="background2" w:themeShade="80"/>
+          <w:sz w:val="24"/>
+          <w:szCs w:val="24"/>
+          <w:highlight w:val="yellow"/>
+          <w:lang w:val="bg-BG"/>
+        </w:rPr>
+        <w:t xml:space="preserve">ТОВА Е ФУНКЦИЯ ОТ </w:t>
+      </w:r>
+      <w:r>
+        <w:rPr>
+          <w:rFonts w:ascii="Courier New" w:eastAsia="Times New Roman" w:hAnsi="Courier New" w:cs="Courier New"/>
+          <w:color w:val="767171" w:themeColor="background2" w:themeShade="80"/>
+          <w:sz w:val="24"/>
+          <w:szCs w:val="24"/>
+          <w:highlight w:val="yellow"/>
+        </w:rPr>
+        <w:t>FBV</w:t>
+      </w:r>
+      <w:r>
+        <w:rPr>
+          <w:rFonts w:ascii="Courier New" w:eastAsia="Times New Roman" w:hAnsi="Courier New" w:cs="Courier New"/>
+          <w:color w:val="A9B7C6"/>
+          <w:sz w:val="24"/>
+          <w:szCs w:val="24"/>
+        </w:rPr>
         <w:br/>
         <w:t xml:space="preserve">            </w:t>
       </w:r>
@@ -1440,14 +1925,82 @@
           <w:szCs w:val="24"/>
         </w:rPr>
         <w:br/>
-      </w:r>
-      <w:r>
-        <w:rPr>
-          <w:rFonts w:ascii="Courier New" w:eastAsia="Times New Roman" w:hAnsi="Courier New" w:cs="Courier New"/>
-          <w:color w:val="A9B7C6"/>
-          <w:sz w:val="24"/>
-          <w:szCs w:val="24"/>
-        </w:rPr>
+        <w:t xml:space="preserve">            </w:t>
+      </w:r>
+      <w:r>
+        <w:rPr>
+          <w:rFonts w:ascii="Courier New" w:eastAsia="Times New Roman" w:hAnsi="Courier New" w:cs="Courier New"/>
+          <w:color w:val="CC7832"/>
+          <w:sz w:val="24"/>
+          <w:szCs w:val="24"/>
+        </w:rPr>
+        <w:t>else</w:t>
+      </w:r>
+      <w:r>
+        <w:rPr>
+          <w:rFonts w:ascii="Courier New" w:eastAsia="Times New Roman" w:hAnsi="Courier New" w:cs="Courier New"/>
+          <w:color w:val="A9B7C6"/>
+          <w:sz w:val="24"/>
+          <w:szCs w:val="24"/>
+        </w:rPr>
+        <w:t>:</w:t>
+      </w:r>
+      <w:r>
+        <w:rPr>
+          <w:rFonts w:ascii="Courier New" w:eastAsia="Times New Roman" w:hAnsi="Courier New" w:cs="Courier New"/>
+          <w:color w:val="A9B7C6"/>
+          <w:sz w:val="24"/>
+          <w:szCs w:val="24"/>
+        </w:rPr>
+        <w:br/>
+        <w:t xml:space="preserve">                </w:t>
+      </w:r>
+      <w:r>
+        <w:rPr>
+          <w:rFonts w:ascii="Courier New" w:eastAsia="Times New Roman" w:hAnsi="Courier New" w:cs="Courier New"/>
+          <w:color w:val="CC7832"/>
+          <w:sz w:val="24"/>
+          <w:szCs w:val="24"/>
+        </w:rPr>
+        <w:t xml:space="preserve">return </w:t>
+      </w:r>
+      <w:proofErr w:type="spellStart"/>
+      <w:r>
+        <w:rPr>
+          <w:rFonts w:ascii="Courier New" w:eastAsia="Times New Roman" w:hAnsi="Courier New" w:cs="Courier New"/>
+          <w:color w:val="A9B7C6"/>
+          <w:sz w:val="24"/>
+          <w:szCs w:val="24"/>
+        </w:rPr>
+        <w:t>self.post</w:t>
+      </w:r>
+      <w:proofErr w:type="spellEnd"/>
+      <w:r>
+        <w:rPr>
+          <w:rFonts w:ascii="Courier New" w:eastAsia="Times New Roman" w:hAnsi="Courier New" w:cs="Courier New"/>
+          <w:color w:val="A9B7C6"/>
+          <w:sz w:val="24"/>
+          <w:szCs w:val="24"/>
+        </w:rPr>
+        <w:t>(request)</w:t>
+      </w:r>
+      <w:r>
+        <w:rPr>
+          <w:rFonts w:ascii="Courier New" w:eastAsia="Times New Roman" w:hAnsi="Courier New" w:cs="Courier New"/>
+          <w:color w:val="A9B7C6"/>
+          <w:sz w:val="24"/>
+          <w:szCs w:val="24"/>
+        </w:rPr>
+        <w:br/>
+      </w:r>
+      <w:r>
+        <w:rPr>
+          <w:rFonts w:ascii="Courier New" w:eastAsia="Times New Roman" w:hAnsi="Courier New" w:cs="Courier New"/>
+          <w:color w:val="A9B7C6"/>
+          <w:sz w:val="24"/>
+          <w:szCs w:val="24"/>
+        </w:rPr>
+        <w:lastRenderedPageBreak/>
         <w:br/>
         <w:t xml:space="preserve">        </w:t>
       </w:r>
@@ -1482,14 +2035,33 @@
     <w:p>
       <w:pPr>
         <w:rPr>
-          <w:sz w:val="24"/>
-          <w:szCs w:val="24"/>
-        </w:rPr>
-      </w:pPr>
-      <w:proofErr w:type="spellStart"/>
-      <w:r>
-        <w:rPr>
-          <w:sz w:val="24"/>
+          <w:b/>
+          <w:sz w:val="32"/>
+          <w:szCs w:val="24"/>
+        </w:rPr>
+      </w:pPr>
+      <w:r>
+        <w:rPr>
+          <w:b/>
+          <w:sz w:val="32"/>
+          <w:szCs w:val="24"/>
+        </w:rPr>
+        <w:t>views</w:t>
+      </w:r>
+      <w:r>
+        <w:rPr>
+          <w:b/>
+          <w:sz w:val="32"/>
+          <w:szCs w:val="24"/>
+          <w:lang w:val="bg-BG"/>
+        </w:rPr>
+        <w:t>.</w:t>
+      </w:r>
+      <w:proofErr w:type="spellStart"/>
+      <w:r>
+        <w:rPr>
+          <w:b/>
+          <w:sz w:val="32"/>
           <w:szCs w:val="24"/>
         </w:rPr>
         <w:t>TemplateView</w:t>
@@ -1510,7 +2082,6 @@
           <w:szCs w:val="24"/>
           <w:lang w:val="bg-BG"/>
         </w:rPr>
-        <w:lastRenderedPageBreak/>
         <w:t>Еднакви са:</w:t>
       </w:r>
     </w:p>
@@ -1520,9 +2091,10 @@
         <w:spacing w:after="0" w:line="240" w:lineRule="auto"/>
         <w:rPr>
           <w:rFonts w:ascii="Courier New" w:eastAsia="Times New Roman" w:hAnsi="Courier New" w:cs="Courier New"/>
-          <w:color w:val="A9B7C6"/>
-          <w:sz w:val="24"/>
-          <w:szCs w:val="24"/>
+          <w:color w:val="6A8759"/>
+          <w:sz w:val="24"/>
+          <w:szCs w:val="24"/>
+          <w:lang w:val="bg-BG"/>
         </w:rPr>
       </w:pPr>
       <w:proofErr w:type="gramStart"/>
@@ -1631,7 +2203,57 @@
           <w:sz w:val="24"/>
           <w:szCs w:val="24"/>
         </w:rPr>
+        <w:t xml:space="preserve"> </w:t>
+      </w:r>
+      <w:r>
+        <w:rPr>
+          <w:rFonts w:ascii="Courier New" w:eastAsia="Times New Roman" w:hAnsi="Courier New" w:cs="Courier New"/>
+          <w:color w:val="767171" w:themeColor="background2" w:themeShade="80"/>
+          <w:sz w:val="24"/>
+          <w:szCs w:val="24"/>
+          <w:highlight w:val="yellow"/>
+          <w:lang w:val="bg-BG"/>
+        </w:rPr>
+        <w:t>ЗА ДА РАБОТИ ТРЯБВА ЗАДЛЖИТЕЛНО ДА ИМА ТОЗИ АТРИБУТ</w:t>
+      </w:r>
+    </w:p>
+    <w:p>
+      <w:pPr>
+        <w:shd w:val="clear" w:color="auto" w:fill="2B2B2B"/>
+        <w:spacing w:after="0" w:line="240" w:lineRule="auto"/>
+        <w:rPr>
+          <w:rFonts w:ascii="Courier New" w:eastAsia="Times New Roman" w:hAnsi="Courier New" w:cs="Courier New"/>
+          <w:color w:val="A9B7C6"/>
+          <w:sz w:val="24"/>
+          <w:szCs w:val="24"/>
+        </w:rPr>
+      </w:pPr>
+      <w:r>
+        <w:rPr>
+          <w:rFonts w:ascii="Courier New" w:eastAsia="Times New Roman" w:hAnsi="Courier New" w:cs="Courier New"/>
+          <w:color w:val="6A8759"/>
+          <w:sz w:val="24"/>
+          <w:szCs w:val="24"/>
+        </w:rPr>
         <w:br/>
+      </w:r>
+      <w:r>
+        <w:rPr>
+          <w:rFonts w:ascii="Courier New" w:eastAsia="Times New Roman" w:hAnsi="Courier New" w:cs="Courier New"/>
+          <w:color w:val="6A8759"/>
+          <w:sz w:val="24"/>
+          <w:szCs w:val="24"/>
+        </w:rPr>
+        <w:t xml:space="preserve">    </w:t>
+      </w:r>
+      <w:r>
+        <w:rPr>
+          <w:rFonts w:ascii="Courier New" w:eastAsia="Times New Roman" w:hAnsi="Courier New" w:cs="Courier New"/>
+          <w:color w:val="808080"/>
+          <w:sz w:val="24"/>
+          <w:szCs w:val="24"/>
+        </w:rPr>
+        <w:t># Static data</w:t>
       </w:r>
       <w:r>
         <w:rPr>
@@ -1692,6 +2314,7 @@
         <w:t xml:space="preserve">: </w:t>
       </w:r>
       <w:proofErr w:type="spellStart"/>
+      <w:proofErr w:type="gramStart"/>
       <w:r>
         <w:rPr>
           <w:rFonts w:ascii="Courier New" w:eastAsia="Times New Roman" w:hAnsi="Courier New" w:cs="Courier New"/>
@@ -1709,7 +2332,17 @@
           <w:sz w:val="24"/>
           <w:szCs w:val="24"/>
         </w:rPr>
-        <w:t>()</w:t>
+        <w:t>(</w:t>
+      </w:r>
+      <w:proofErr w:type="gramEnd"/>
+      <w:r>
+        <w:rPr>
+          <w:rFonts w:ascii="Courier New" w:eastAsia="Times New Roman" w:hAnsi="Courier New" w:cs="Courier New"/>
+          <w:color w:val="A9B7C6"/>
+          <w:sz w:val="24"/>
+          <w:szCs w:val="24"/>
+        </w:rPr>
+        <w:t>)</w:t>
       </w:r>
       <w:r>
         <w:rPr>
@@ -1860,7 +2493,7 @@
       <w:r>
         <w:rPr>
           <w:rFonts w:ascii="Courier New" w:eastAsia="Times New Roman" w:hAnsi="Courier New" w:cs="Courier New"/>
-          <w:color w:val="6A8759"/>
+          <w:color w:val="A9B7C6"/>
           <w:sz w:val="24"/>
           <w:szCs w:val="24"/>
         </w:rPr>
@@ -1869,7 +2502,7 @@
       <w:r>
         <w:rPr>
           <w:rFonts w:ascii="Courier New" w:eastAsia="Times New Roman" w:hAnsi="Courier New" w:cs="Courier New"/>
-          <w:color w:val="6A8759"/>
+          <w:color w:val="A9B7C6"/>
           <w:sz w:val="24"/>
           <w:szCs w:val="24"/>
         </w:rPr>
@@ -1883,7 +2516,7 @@
           <w:sz w:val="24"/>
           <w:szCs w:val="24"/>
         </w:rPr>
-        <w:t># Static data</w:t>
+        <w:t># Dynamic data</w:t>
       </w:r>
       <w:r>
         <w:rPr>
@@ -1899,21 +2532,204 @@
       <w:r>
         <w:rPr>
           <w:rFonts w:ascii="Courier New" w:eastAsia="Times New Roman" w:hAnsi="Courier New" w:cs="Courier New"/>
-          <w:color w:val="A9B7C6"/>
-          <w:sz w:val="24"/>
-          <w:szCs w:val="24"/>
-        </w:rPr>
-        <w:t>extra_context</w:t>
-      </w:r>
-      <w:proofErr w:type="spellEnd"/>
-      <w:r>
-        <w:rPr>
-          <w:rFonts w:ascii="Courier New" w:eastAsia="Times New Roman" w:hAnsi="Courier New" w:cs="Courier New"/>
-          <w:color w:val="A9B7C6"/>
-          <w:sz w:val="24"/>
-          <w:szCs w:val="24"/>
-        </w:rPr>
-        <w:t xml:space="preserve"> = {</w:t>
+          <w:color w:val="CC7832"/>
+          <w:sz w:val="24"/>
+          <w:szCs w:val="24"/>
+        </w:rPr>
+        <w:t>def</w:t>
+      </w:r>
+      <w:proofErr w:type="spellEnd"/>
+      <w:r>
+        <w:rPr>
+          <w:rFonts w:ascii="Courier New" w:eastAsia="Times New Roman" w:hAnsi="Courier New" w:cs="Courier New"/>
+          <w:color w:val="CC7832"/>
+          <w:sz w:val="24"/>
+          <w:szCs w:val="24"/>
+        </w:rPr>
+        <w:t xml:space="preserve"> </w:t>
+      </w:r>
+      <w:proofErr w:type="spellStart"/>
+      <w:r>
+        <w:rPr>
+          <w:rFonts w:ascii="Courier New" w:eastAsia="Times New Roman" w:hAnsi="Courier New" w:cs="Courier New"/>
+          <w:color w:val="FFC66D"/>
+          <w:sz w:val="24"/>
+          <w:szCs w:val="24"/>
+        </w:rPr>
+        <w:t>get_context_data</w:t>
+      </w:r>
+      <w:proofErr w:type="spellEnd"/>
+      <w:r>
+        <w:rPr>
+          <w:rFonts w:ascii="Courier New" w:eastAsia="Times New Roman" w:hAnsi="Courier New" w:cs="Courier New"/>
+          <w:color w:val="A9B7C6"/>
+          <w:sz w:val="24"/>
+          <w:szCs w:val="24"/>
+        </w:rPr>
+        <w:t>(</w:t>
+      </w:r>
+      <w:r>
+        <w:rPr>
+          <w:rFonts w:ascii="Courier New" w:eastAsia="Times New Roman" w:hAnsi="Courier New" w:cs="Courier New"/>
+          <w:color w:val="94558D"/>
+          <w:sz w:val="24"/>
+          <w:szCs w:val="24"/>
+        </w:rPr>
+        <w:t>self</w:t>
+      </w:r>
+      <w:r>
+        <w:rPr>
+          <w:rFonts w:ascii="Courier New" w:eastAsia="Times New Roman" w:hAnsi="Courier New" w:cs="Courier New"/>
+          <w:color w:val="CC7832"/>
+          <w:sz w:val="24"/>
+          <w:szCs w:val="24"/>
+        </w:rPr>
+        <w:t xml:space="preserve">, </w:t>
+      </w:r>
+      <w:r>
+        <w:rPr>
+          <w:rFonts w:ascii="Courier New" w:eastAsia="Times New Roman" w:hAnsi="Courier New" w:cs="Courier New"/>
+          <w:color w:val="A9B7C6"/>
+          <w:sz w:val="24"/>
+          <w:szCs w:val="24"/>
+        </w:rPr>
+        <w:t>**</w:t>
+      </w:r>
+      <w:proofErr w:type="spellStart"/>
+      <w:r>
+        <w:rPr>
+          <w:rFonts w:ascii="Courier New" w:eastAsia="Times New Roman" w:hAnsi="Courier New" w:cs="Courier New"/>
+          <w:color w:val="A9B7C6"/>
+          <w:sz w:val="24"/>
+          <w:szCs w:val="24"/>
+        </w:rPr>
+        <w:t>kwargs</w:t>
+      </w:r>
+      <w:proofErr w:type="spellEnd"/>
+      <w:r>
+        <w:rPr>
+          <w:rFonts w:ascii="Courier New" w:eastAsia="Times New Roman" w:hAnsi="Courier New" w:cs="Courier New"/>
+          <w:color w:val="A9B7C6"/>
+          <w:sz w:val="24"/>
+          <w:szCs w:val="24"/>
+        </w:rPr>
+        <w:t>):</w:t>
+      </w:r>
+      <w:r>
+        <w:rPr>
+          <w:rFonts w:ascii="Courier New" w:eastAsia="Times New Roman" w:hAnsi="Courier New" w:cs="Courier New"/>
+          <w:color w:val="A9B7C6"/>
+          <w:sz w:val="24"/>
+          <w:szCs w:val="24"/>
+        </w:rPr>
+        <w:br/>
+        <w:t xml:space="preserve">        context = </w:t>
+      </w:r>
+      <w:r>
+        <w:rPr>
+          <w:rFonts w:ascii="Courier New" w:eastAsia="Times New Roman" w:hAnsi="Courier New" w:cs="Courier New"/>
+          <w:color w:val="8888C6"/>
+          <w:sz w:val="24"/>
+          <w:szCs w:val="24"/>
+        </w:rPr>
+        <w:t>super</w:t>
+      </w:r>
+      <w:r>
+        <w:rPr>
+          <w:rFonts w:ascii="Courier New" w:eastAsia="Times New Roman" w:hAnsi="Courier New" w:cs="Courier New"/>
+          <w:color w:val="A9B7C6"/>
+          <w:sz w:val="24"/>
+          <w:szCs w:val="24"/>
+        </w:rPr>
+        <w:t>().</w:t>
+      </w:r>
+      <w:proofErr w:type="spellStart"/>
+      <w:r>
+        <w:rPr>
+          <w:rFonts w:ascii="Courier New" w:eastAsia="Times New Roman" w:hAnsi="Courier New" w:cs="Courier New"/>
+          <w:color w:val="A9B7C6"/>
+          <w:sz w:val="24"/>
+          <w:szCs w:val="24"/>
+        </w:rPr>
+        <w:t>get_context_data</w:t>
+      </w:r>
+      <w:proofErr w:type="spellEnd"/>
+      <w:r>
+        <w:rPr>
+          <w:rFonts w:ascii="Courier New" w:eastAsia="Times New Roman" w:hAnsi="Courier New" w:cs="Courier New"/>
+          <w:color w:val="A9B7C6"/>
+          <w:sz w:val="24"/>
+          <w:szCs w:val="24"/>
+        </w:rPr>
+        <w:t>(**</w:t>
+      </w:r>
+      <w:proofErr w:type="spellStart"/>
+      <w:r>
+        <w:rPr>
+          <w:rFonts w:ascii="Courier New" w:eastAsia="Times New Roman" w:hAnsi="Courier New" w:cs="Courier New"/>
+          <w:color w:val="A9B7C6"/>
+          <w:sz w:val="24"/>
+          <w:szCs w:val="24"/>
+        </w:rPr>
+        <w:t>kwargs</w:t>
+      </w:r>
+      <w:proofErr w:type="spellEnd"/>
+      <w:r>
+        <w:rPr>
+          <w:rFonts w:ascii="Courier New" w:eastAsia="Times New Roman" w:hAnsi="Courier New" w:cs="Courier New"/>
+          <w:color w:val="A9B7C6"/>
+          <w:sz w:val="24"/>
+          <w:szCs w:val="24"/>
+        </w:rPr>
+        <w:t>)</w:t>
+      </w:r>
+      <w:r>
+        <w:rPr>
+          <w:rFonts w:ascii="Courier New" w:eastAsia="Times New Roman" w:hAnsi="Courier New" w:cs="Courier New"/>
+          <w:color w:val="A9B7C6"/>
+          <w:sz w:val="24"/>
+          <w:szCs w:val="24"/>
+        </w:rPr>
+        <w:br/>
+        <w:t xml:space="preserve">        context[</w:t>
+      </w:r>
+      <w:r>
+        <w:rPr>
+          <w:rFonts w:ascii="Courier New" w:eastAsia="Times New Roman" w:hAnsi="Courier New" w:cs="Courier New"/>
+          <w:color w:val="6A8759"/>
+          <w:sz w:val="24"/>
+          <w:szCs w:val="24"/>
+        </w:rPr>
+        <w:t>'articles'</w:t>
+      </w:r>
+      <w:r>
+        <w:rPr>
+          <w:rFonts w:ascii="Courier New" w:eastAsia="Times New Roman" w:hAnsi="Courier New" w:cs="Courier New"/>
+          <w:color w:val="A9B7C6"/>
+          <w:sz w:val="24"/>
+          <w:szCs w:val="24"/>
+        </w:rPr>
+        <w:t xml:space="preserve">] = </w:t>
+      </w:r>
+      <w:proofErr w:type="spellStart"/>
+      <w:r>
+        <w:rPr>
+          <w:rFonts w:ascii="Courier New" w:eastAsia="Times New Roman" w:hAnsi="Courier New" w:cs="Courier New"/>
+          <w:color w:val="A9B7C6"/>
+          <w:sz w:val="24"/>
+          <w:szCs w:val="24"/>
+        </w:rPr>
+        <w:t>Article.objects.all</w:t>
+      </w:r>
+      <w:proofErr w:type="spellEnd"/>
+      <w:r>
+        <w:rPr>
+          <w:rFonts w:ascii="Courier New" w:eastAsia="Times New Roman" w:hAnsi="Courier New" w:cs="Courier New"/>
+          <w:color w:val="A9B7C6"/>
+          <w:sz w:val="24"/>
+          <w:szCs w:val="24"/>
+        </w:rPr>
+        <w:t>()</w:t>
       </w:r>
       <w:r>
         <w:rPr>
@@ -1928,59 +2744,188 @@
       <w:r>
         <w:rPr>
           <w:rFonts w:ascii="Courier New" w:eastAsia="Times New Roman" w:hAnsi="Courier New" w:cs="Courier New"/>
-          <w:color w:val="6A8759"/>
-          <w:sz w:val="24"/>
-          <w:szCs w:val="24"/>
-        </w:rPr>
-        <w:t>'articles'</w:t>
-      </w:r>
-      <w:r>
-        <w:rPr>
-          <w:rFonts w:ascii="Courier New" w:eastAsia="Times New Roman" w:hAnsi="Courier New" w:cs="Courier New"/>
-          <w:color w:val="A9B7C6"/>
-          <w:sz w:val="24"/>
-          <w:szCs w:val="24"/>
-        </w:rPr>
-        <w:t xml:space="preserve">: </w:t>
-      </w:r>
-      <w:proofErr w:type="spellStart"/>
-      <w:r>
-        <w:rPr>
-          <w:rFonts w:ascii="Courier New" w:eastAsia="Times New Roman" w:hAnsi="Courier New" w:cs="Courier New"/>
-          <w:color w:val="A9B7C6"/>
-          <w:sz w:val="24"/>
-          <w:szCs w:val="24"/>
-        </w:rPr>
-        <w:t>Article.objects.all</w:t>
-      </w:r>
-      <w:proofErr w:type="spellEnd"/>
-      <w:r>
-        <w:rPr>
-          <w:rFonts w:ascii="Courier New" w:eastAsia="Times New Roman" w:hAnsi="Courier New" w:cs="Courier New"/>
-          <w:color w:val="A9B7C6"/>
-          <w:sz w:val="24"/>
-          <w:szCs w:val="24"/>
-        </w:rPr>
-        <w:t>()</w:t>
-      </w:r>
-      <w:r>
-        <w:rPr>
-          <w:rFonts w:ascii="Courier New" w:eastAsia="Times New Roman" w:hAnsi="Courier New" w:cs="Courier New"/>
-          <w:color w:val="A9B7C6"/>
-          <w:sz w:val="24"/>
-          <w:szCs w:val="24"/>
-        </w:rPr>
-        <w:br/>
-        <w:t xml:space="preserve">    }</w:t>
-      </w:r>
-      <w:r>
-        <w:rPr>
-          <w:rFonts w:ascii="Courier New" w:eastAsia="Times New Roman" w:hAnsi="Courier New" w:cs="Courier New"/>
-          <w:color w:val="A9B7C6"/>
-          <w:sz w:val="24"/>
-          <w:szCs w:val="24"/>
-        </w:rPr>
-        <w:br/>
+          <w:color w:val="CC7832"/>
+          <w:sz w:val="24"/>
+          <w:szCs w:val="24"/>
+        </w:rPr>
+        <w:t xml:space="preserve">return </w:t>
+      </w:r>
+      <w:r>
+        <w:rPr>
+          <w:rFonts w:ascii="Courier New" w:eastAsia="Times New Roman" w:hAnsi="Courier New" w:cs="Courier New"/>
+          <w:color w:val="A9B7C6"/>
+          <w:sz w:val="24"/>
+          <w:szCs w:val="24"/>
+        </w:rPr>
+        <w:t>context</w:t>
+      </w:r>
+    </w:p>
+    <w:p>
+      <w:pPr>
+        <w:rPr>
+          <w:sz w:val="24"/>
+          <w:szCs w:val="24"/>
+          <w:lang w:val="bg-BG"/>
+        </w:rPr>
+      </w:pPr>
+    </w:p>
+    <w:p>
+      <w:pPr>
+        <w:rPr>
+          <w:sz w:val="24"/>
+          <w:szCs w:val="24"/>
+          <w:lang w:val="bg-BG"/>
+        </w:rPr>
+      </w:pPr>
+      <w:r>
+        <w:rPr>
+          <w:sz w:val="24"/>
+          <w:szCs w:val="24"/>
+          <w:lang w:val="bg-BG"/>
+        </w:rPr>
+        <w:t xml:space="preserve">и това: (с тази разлика , че в </w:t>
+      </w:r>
+      <w:r>
+        <w:rPr>
+          <w:sz w:val="24"/>
+          <w:szCs w:val="24"/>
+        </w:rPr>
+        <w:t xml:space="preserve">template </w:t>
+      </w:r>
+      <w:r>
+        <w:rPr>
+          <w:sz w:val="24"/>
+          <w:szCs w:val="24"/>
+          <w:lang w:val="bg-BG"/>
+        </w:rPr>
+        <w:t xml:space="preserve">ключът на </w:t>
+      </w:r>
+      <w:r>
+        <w:rPr>
+          <w:sz w:val="24"/>
+          <w:szCs w:val="24"/>
+        </w:rPr>
+        <w:t xml:space="preserve">context </w:t>
+      </w:r>
+      <w:proofErr w:type="spellStart"/>
+      <w:r>
+        <w:rPr>
+          <w:sz w:val="24"/>
+          <w:szCs w:val="24"/>
+        </w:rPr>
+        <w:t>dict</w:t>
+      </w:r>
+      <w:proofErr w:type="spellEnd"/>
+      <w:r>
+        <w:rPr>
+          <w:sz w:val="24"/>
+          <w:szCs w:val="24"/>
+        </w:rPr>
+        <w:t xml:space="preserve"> </w:t>
+      </w:r>
+      <w:r>
+        <w:rPr>
+          <w:sz w:val="24"/>
+          <w:szCs w:val="24"/>
+          <w:lang w:val="bg-BG"/>
+        </w:rPr>
+        <w:t>се казва</w:t>
+      </w:r>
+      <w:r>
+        <w:rPr>
+          <w:sz w:val="24"/>
+          <w:szCs w:val="24"/>
+        </w:rPr>
+        <w:t xml:space="preserve"> </w:t>
+      </w:r>
+      <w:proofErr w:type="spellStart"/>
+      <w:r>
+        <w:rPr>
+          <w:sz w:val="24"/>
+          <w:szCs w:val="24"/>
+        </w:rPr>
+        <w:t>object_list</w:t>
+      </w:r>
+      <w:proofErr w:type="spellEnd"/>
+      <w:r>
+        <w:rPr>
+          <w:sz w:val="24"/>
+          <w:szCs w:val="24"/>
+          <w:lang w:val="bg-BG"/>
+        </w:rPr>
+        <w:t>)</w:t>
+      </w:r>
+    </w:p>
+    <w:p>
+      <w:pPr>
+        <w:shd w:val="clear" w:color="auto" w:fill="2B2B2B"/>
+        <w:spacing w:after="0" w:line="240" w:lineRule="auto"/>
+        <w:rPr>
+          <w:rFonts w:ascii="Courier New" w:eastAsia="Times New Roman" w:hAnsi="Courier New" w:cs="Courier New"/>
+          <w:color w:val="A9B7C6"/>
+          <w:sz w:val="24"/>
+          <w:szCs w:val="24"/>
+        </w:rPr>
+      </w:pPr>
+      <w:proofErr w:type="gramStart"/>
+      <w:r>
+        <w:rPr>
+          <w:rFonts w:ascii="Courier New" w:eastAsia="Times New Roman" w:hAnsi="Courier New" w:cs="Courier New"/>
+          <w:color w:val="CC7832"/>
+          <w:sz w:val="24"/>
+          <w:szCs w:val="24"/>
+        </w:rPr>
+        <w:t>class</w:t>
+      </w:r>
+      <w:proofErr w:type="gramEnd"/>
+      <w:r>
+        <w:rPr>
+          <w:rFonts w:ascii="Courier New" w:eastAsia="Times New Roman" w:hAnsi="Courier New" w:cs="Courier New"/>
+          <w:color w:val="CC7832"/>
+          <w:sz w:val="24"/>
+          <w:szCs w:val="24"/>
+        </w:rPr>
+        <w:t xml:space="preserve"> </w:t>
+      </w:r>
+      <w:proofErr w:type="spellStart"/>
+      <w:r>
+        <w:rPr>
+          <w:rFonts w:ascii="Courier New" w:eastAsia="Times New Roman" w:hAnsi="Courier New" w:cs="Courier New"/>
+          <w:color w:val="A9B7C6"/>
+          <w:sz w:val="24"/>
+          <w:szCs w:val="24"/>
+        </w:rPr>
+        <w:t>ArticlesListView</w:t>
+      </w:r>
+      <w:proofErr w:type="spellEnd"/>
+      <w:r>
+        <w:rPr>
+          <w:rFonts w:ascii="Courier New" w:eastAsia="Times New Roman" w:hAnsi="Courier New" w:cs="Courier New"/>
+          <w:color w:val="A9B7C6"/>
+          <w:sz w:val="24"/>
+          <w:szCs w:val="24"/>
+        </w:rPr>
+        <w:t>(</w:t>
+      </w:r>
+      <w:proofErr w:type="spellStart"/>
+      <w:r>
+        <w:rPr>
+          <w:rFonts w:ascii="Courier New" w:eastAsia="Times New Roman" w:hAnsi="Courier New" w:cs="Courier New"/>
+          <w:color w:val="A9B7C6"/>
+          <w:sz w:val="24"/>
+          <w:szCs w:val="24"/>
+        </w:rPr>
+        <w:t>views.ListView</w:t>
+      </w:r>
+      <w:proofErr w:type="spellEnd"/>
+      <w:r>
+        <w:rPr>
+          <w:rFonts w:ascii="Courier New" w:eastAsia="Times New Roman" w:hAnsi="Courier New" w:cs="Courier New"/>
+          <w:color w:val="A9B7C6"/>
+          <w:sz w:val="24"/>
+          <w:szCs w:val="24"/>
+        </w:rPr>
+        <w:t>):</w:t>
       </w:r>
       <w:r>
         <w:rPr>
@@ -1992,352 +2937,225 @@
         <w:br/>
         <w:t xml:space="preserve">    </w:t>
       </w:r>
-      <w:r>
-        <w:rPr>
-          <w:rFonts w:ascii="Courier New" w:eastAsia="Times New Roman" w:hAnsi="Courier New" w:cs="Courier New"/>
-          <w:color w:val="808080"/>
-          <w:sz w:val="24"/>
-          <w:szCs w:val="24"/>
-        </w:rPr>
-        <w:t># Dynamic data</w:t>
-      </w:r>
-      <w:r>
-        <w:rPr>
-          <w:rFonts w:ascii="Courier New" w:eastAsia="Times New Roman" w:hAnsi="Courier New" w:cs="Courier New"/>
-          <w:color w:val="808080"/>
+      <w:proofErr w:type="spellStart"/>
+      <w:r>
+        <w:rPr>
+          <w:rFonts w:ascii="Courier New" w:eastAsia="Times New Roman" w:hAnsi="Courier New" w:cs="Courier New"/>
+          <w:color w:val="A9B7C6"/>
+          <w:sz w:val="24"/>
+          <w:szCs w:val="24"/>
+        </w:rPr>
+        <w:t>template_name</w:t>
+      </w:r>
+      <w:proofErr w:type="spellEnd"/>
+      <w:r>
+        <w:rPr>
+          <w:rFonts w:ascii="Courier New" w:eastAsia="Times New Roman" w:hAnsi="Courier New" w:cs="Courier New"/>
+          <w:color w:val="A9B7C6"/>
+          <w:sz w:val="24"/>
+          <w:szCs w:val="24"/>
+        </w:rPr>
+        <w:t xml:space="preserve"> = </w:t>
+      </w:r>
+      <w:r>
+        <w:rPr>
+          <w:rFonts w:ascii="Courier New" w:eastAsia="Times New Roman" w:hAnsi="Courier New" w:cs="Courier New"/>
+          <w:color w:val="6A8759"/>
+          <w:sz w:val="24"/>
+          <w:szCs w:val="24"/>
+        </w:rPr>
+        <w:t>'articles/list.html'</w:t>
+      </w:r>
+      <w:r>
+        <w:rPr>
+          <w:rFonts w:ascii="Courier New" w:eastAsia="Times New Roman" w:hAnsi="Courier New" w:cs="Courier New"/>
+          <w:color w:val="6A8759"/>
           <w:sz w:val="24"/>
           <w:szCs w:val="24"/>
         </w:rPr>
         <w:br/>
         <w:t xml:space="preserve">    </w:t>
       </w:r>
-      <w:proofErr w:type="spellStart"/>
-      <w:r>
-        <w:rPr>
-          <w:rFonts w:ascii="Courier New" w:eastAsia="Times New Roman" w:hAnsi="Courier New" w:cs="Courier New"/>
-          <w:color w:val="CC7832"/>
-          <w:sz w:val="24"/>
-          <w:szCs w:val="24"/>
-        </w:rPr>
-        <w:t>def</w:t>
-      </w:r>
-      <w:proofErr w:type="spellEnd"/>
-      <w:r>
-        <w:rPr>
-          <w:rFonts w:ascii="Courier New" w:eastAsia="Times New Roman" w:hAnsi="Courier New" w:cs="Courier New"/>
-          <w:color w:val="CC7832"/>
-          <w:sz w:val="24"/>
-          <w:szCs w:val="24"/>
-        </w:rPr>
-        <w:t xml:space="preserve"> </w:t>
-      </w:r>
-      <w:proofErr w:type="spellStart"/>
-      <w:r>
-        <w:rPr>
-          <w:rFonts w:ascii="Courier New" w:eastAsia="Times New Roman" w:hAnsi="Courier New" w:cs="Courier New"/>
-          <w:color w:val="FFC66D"/>
-          <w:sz w:val="24"/>
-          <w:szCs w:val="24"/>
-        </w:rPr>
-        <w:t>get_context_data</w:t>
-      </w:r>
-      <w:proofErr w:type="spellEnd"/>
-      <w:r>
-        <w:rPr>
-          <w:rFonts w:ascii="Courier New" w:eastAsia="Times New Roman" w:hAnsi="Courier New" w:cs="Courier New"/>
-          <w:color w:val="A9B7C6"/>
+      <w:r>
+        <w:rPr>
+          <w:rFonts w:ascii="Courier New" w:eastAsia="Times New Roman" w:hAnsi="Courier New" w:cs="Courier New"/>
+          <w:color w:val="A9B7C6"/>
+          <w:sz w:val="24"/>
+          <w:szCs w:val="24"/>
+        </w:rPr>
+        <w:t>model = Article</w:t>
+      </w:r>
+    </w:p>
+    <w:p>
+      <w:pPr>
+        <w:rPr>
+          <w:sz w:val="24"/>
+          <w:szCs w:val="24"/>
+        </w:rPr>
+      </w:pPr>
+    </w:p>
+    <w:p>
+      <w:pPr>
+        <w:rPr>
+          <w:b/>
+          <w:sz w:val="32"/>
+          <w:szCs w:val="24"/>
+        </w:rPr>
+      </w:pPr>
+      <w:proofErr w:type="gramStart"/>
+      <w:r>
+        <w:rPr>
+          <w:b/>
+          <w:sz w:val="32"/>
+          <w:szCs w:val="24"/>
+        </w:rPr>
+        <w:t>reverse(</w:t>
+      </w:r>
+      <w:proofErr w:type="gramEnd"/>
+      <w:r>
+        <w:rPr>
+          <w:b/>
+          <w:sz w:val="32"/>
+          <w:szCs w:val="24"/>
+        </w:rPr>
+        <w:t xml:space="preserve">) vs </w:t>
+      </w:r>
+      <w:proofErr w:type="spellStart"/>
+      <w:r>
+        <w:rPr>
+          <w:b/>
+          <w:sz w:val="32"/>
+          <w:szCs w:val="24"/>
+        </w:rPr>
+        <w:t>reverse_lazy</w:t>
+      </w:r>
+      <w:proofErr w:type="spellEnd"/>
+      <w:r>
+        <w:rPr>
+          <w:b/>
+          <w:sz w:val="32"/>
+          <w:szCs w:val="24"/>
+        </w:rPr>
+        <w:t>()</w:t>
+      </w:r>
+    </w:p>
+    <w:p>
+      <w:pPr>
+        <w:rPr>
+          <w:sz w:val="24"/>
+          <w:szCs w:val="24"/>
+          <w:lang w:val="bg-BG"/>
+        </w:rPr>
+      </w:pPr>
+      <w:proofErr w:type="gramStart"/>
+      <w:r>
+        <w:rPr>
+          <w:sz w:val="24"/>
+          <w:szCs w:val="24"/>
+        </w:rPr>
+        <w:t>reverse(</w:t>
+      </w:r>
+      <w:proofErr w:type="gramEnd"/>
+      <w:r>
+        <w:rPr>
+          <w:sz w:val="24"/>
+          <w:szCs w:val="24"/>
+        </w:rPr>
+        <w:t xml:space="preserve">) – </w:t>
+      </w:r>
+      <w:r>
+        <w:rPr>
+          <w:sz w:val="24"/>
+          <w:szCs w:val="24"/>
+          <w:lang w:val="bg-BG"/>
+        </w:rPr>
+        <w:t>изпълнява веднага</w:t>
+      </w:r>
+    </w:p>
+    <w:p>
+      <w:pPr>
+        <w:rPr>
+          <w:sz w:val="24"/>
+          <w:szCs w:val="24"/>
+          <w:lang w:val="bg-BG"/>
+        </w:rPr>
+      </w:pPr>
+      <w:proofErr w:type="spellStart"/>
+      <w:r>
+        <w:rPr>
+          <w:sz w:val="24"/>
+          <w:szCs w:val="24"/>
+        </w:rPr>
+        <w:t>reverse_</w:t>
+      </w:r>
+      <w:proofErr w:type="gramStart"/>
+      <w:r>
+        <w:rPr>
+          <w:sz w:val="24"/>
+          <w:szCs w:val="24"/>
+        </w:rPr>
+        <w:t>lazy</w:t>
+      </w:r>
+      <w:proofErr w:type="spellEnd"/>
+      <w:r>
+        <w:rPr>
           <w:sz w:val="24"/>
           <w:szCs w:val="24"/>
         </w:rPr>
         <w:t>(</w:t>
       </w:r>
-      <w:r>
-        <w:rPr>
-          <w:rFonts w:ascii="Courier New" w:eastAsia="Times New Roman" w:hAnsi="Courier New" w:cs="Courier New"/>
-          <w:color w:val="94558D"/>
-          <w:sz w:val="24"/>
-          <w:szCs w:val="24"/>
-        </w:rPr>
-        <w:t>self</w:t>
-      </w:r>
-      <w:r>
-        <w:rPr>
-          <w:rFonts w:ascii="Courier New" w:eastAsia="Times New Roman" w:hAnsi="Courier New" w:cs="Courier New"/>
-          <w:color w:val="CC7832"/>
-          <w:sz w:val="24"/>
-          <w:szCs w:val="24"/>
-        </w:rPr>
-        <w:t xml:space="preserve">, </w:t>
-      </w:r>
-      <w:r>
-        <w:rPr>
-          <w:rFonts w:ascii="Courier New" w:eastAsia="Times New Roman" w:hAnsi="Courier New" w:cs="Courier New"/>
-          <w:color w:val="A9B7C6"/>
-          <w:sz w:val="24"/>
-          <w:szCs w:val="24"/>
-        </w:rPr>
-        <w:t>**</w:t>
-      </w:r>
-      <w:proofErr w:type="spellStart"/>
-      <w:r>
-        <w:rPr>
-          <w:rFonts w:ascii="Courier New" w:eastAsia="Times New Roman" w:hAnsi="Courier New" w:cs="Courier New"/>
-          <w:color w:val="A9B7C6"/>
-          <w:sz w:val="24"/>
-          <w:szCs w:val="24"/>
-        </w:rPr>
-        <w:t>kwargs</w:t>
-      </w:r>
-      <w:proofErr w:type="spellEnd"/>
-      <w:r>
-        <w:rPr>
-          <w:rFonts w:ascii="Courier New" w:eastAsia="Times New Roman" w:hAnsi="Courier New" w:cs="Courier New"/>
-          <w:color w:val="A9B7C6"/>
-          <w:sz w:val="24"/>
-          <w:szCs w:val="24"/>
-        </w:rPr>
-        <w:t>):</w:t>
-      </w:r>
-      <w:r>
-        <w:rPr>
-          <w:rFonts w:ascii="Courier New" w:eastAsia="Times New Roman" w:hAnsi="Courier New" w:cs="Courier New"/>
-          <w:color w:val="A9B7C6"/>
-          <w:sz w:val="24"/>
-          <w:szCs w:val="24"/>
-        </w:rPr>
-        <w:br/>
-        <w:t xml:space="preserve">        context = </w:t>
-      </w:r>
-      <w:r>
-        <w:rPr>
-          <w:rFonts w:ascii="Courier New" w:eastAsia="Times New Roman" w:hAnsi="Courier New" w:cs="Courier New"/>
-          <w:color w:val="8888C6"/>
-          <w:sz w:val="24"/>
-          <w:szCs w:val="24"/>
-        </w:rPr>
-        <w:t>super</w:t>
-      </w:r>
-      <w:r>
-        <w:rPr>
-          <w:rFonts w:ascii="Courier New" w:eastAsia="Times New Roman" w:hAnsi="Courier New" w:cs="Courier New"/>
-          <w:color w:val="A9B7C6"/>
-          <w:sz w:val="24"/>
-          <w:szCs w:val="24"/>
-        </w:rPr>
-        <w:t>().</w:t>
-      </w:r>
-      <w:proofErr w:type="spellStart"/>
-      <w:r>
-        <w:rPr>
-          <w:rFonts w:ascii="Courier New" w:eastAsia="Times New Roman" w:hAnsi="Courier New" w:cs="Courier New"/>
-          <w:color w:val="A9B7C6"/>
-          <w:sz w:val="24"/>
-          <w:szCs w:val="24"/>
-        </w:rPr>
-        <w:t>get_context_data</w:t>
-      </w:r>
-      <w:proofErr w:type="spellEnd"/>
-      <w:r>
-        <w:rPr>
-          <w:rFonts w:ascii="Courier New" w:eastAsia="Times New Roman" w:hAnsi="Courier New" w:cs="Courier New"/>
-          <w:color w:val="A9B7C6"/>
-          <w:sz w:val="24"/>
-          <w:szCs w:val="24"/>
-        </w:rPr>
-        <w:t>(**</w:t>
-      </w:r>
-      <w:proofErr w:type="spellStart"/>
-      <w:r>
-        <w:rPr>
-          <w:rFonts w:ascii="Courier New" w:eastAsia="Times New Roman" w:hAnsi="Courier New" w:cs="Courier New"/>
-          <w:color w:val="A9B7C6"/>
-          <w:sz w:val="24"/>
-          <w:szCs w:val="24"/>
-        </w:rPr>
-        <w:t>kwargs</w:t>
-      </w:r>
-      <w:proofErr w:type="spellEnd"/>
-      <w:r>
-        <w:rPr>
-          <w:rFonts w:ascii="Courier New" w:eastAsia="Times New Roman" w:hAnsi="Courier New" w:cs="Courier New"/>
-          <w:color w:val="A9B7C6"/>
-          <w:sz w:val="24"/>
-          <w:szCs w:val="24"/>
-        </w:rPr>
-        <w:t>)</w:t>
-      </w:r>
-      <w:r>
-        <w:rPr>
-          <w:rFonts w:ascii="Courier New" w:eastAsia="Times New Roman" w:hAnsi="Courier New" w:cs="Courier New"/>
-          <w:color w:val="A9B7C6"/>
-          <w:sz w:val="24"/>
-          <w:szCs w:val="24"/>
-        </w:rPr>
-        <w:br/>
-        <w:t xml:space="preserve">        context[</w:t>
-      </w:r>
-      <w:r>
-        <w:rPr>
-          <w:rFonts w:ascii="Courier New" w:eastAsia="Times New Roman" w:hAnsi="Courier New" w:cs="Courier New"/>
-          <w:color w:val="6A8759"/>
-          <w:sz w:val="24"/>
-          <w:szCs w:val="24"/>
-        </w:rPr>
-        <w:t>'articles'</w:t>
-      </w:r>
-      <w:r>
-        <w:rPr>
-          <w:rFonts w:ascii="Courier New" w:eastAsia="Times New Roman" w:hAnsi="Courier New" w:cs="Courier New"/>
-          <w:color w:val="A9B7C6"/>
-          <w:sz w:val="24"/>
-          <w:szCs w:val="24"/>
-        </w:rPr>
-        <w:t xml:space="preserve">] = </w:t>
-      </w:r>
-      <w:proofErr w:type="spellStart"/>
-      <w:r>
-        <w:rPr>
-          <w:rFonts w:ascii="Courier New" w:eastAsia="Times New Roman" w:hAnsi="Courier New" w:cs="Courier New"/>
-          <w:color w:val="A9B7C6"/>
-          <w:sz w:val="24"/>
-          <w:szCs w:val="24"/>
-        </w:rPr>
-        <w:t>Article.objects.all</w:t>
-      </w:r>
-      <w:proofErr w:type="spellEnd"/>
-      <w:r>
-        <w:rPr>
-          <w:rFonts w:ascii="Courier New" w:eastAsia="Times New Roman" w:hAnsi="Courier New" w:cs="Courier New"/>
-          <w:color w:val="A9B7C6"/>
-          <w:sz w:val="24"/>
-          <w:szCs w:val="24"/>
-        </w:rPr>
-        <w:t>()</w:t>
-      </w:r>
-      <w:r>
-        <w:rPr>
-          <w:rFonts w:ascii="Courier New" w:eastAsia="Times New Roman" w:hAnsi="Courier New" w:cs="Courier New"/>
-          <w:color w:val="A9B7C6"/>
-          <w:sz w:val="24"/>
-          <w:szCs w:val="24"/>
-        </w:rPr>
-        <w:br/>
-        <w:t xml:space="preserve">        </w:t>
-      </w:r>
-      <w:r>
-        <w:rPr>
-          <w:rFonts w:ascii="Courier New" w:eastAsia="Times New Roman" w:hAnsi="Courier New" w:cs="Courier New"/>
-          <w:color w:val="CC7832"/>
-          <w:sz w:val="24"/>
-          <w:szCs w:val="24"/>
-        </w:rPr>
-        <w:t xml:space="preserve">return </w:t>
-      </w:r>
-      <w:r>
-        <w:rPr>
-          <w:rFonts w:ascii="Courier New" w:eastAsia="Times New Roman" w:hAnsi="Courier New" w:cs="Courier New"/>
-          <w:color w:val="A9B7C6"/>
-          <w:sz w:val="24"/>
-          <w:szCs w:val="24"/>
-        </w:rPr>
-        <w:t>context</w:t>
-      </w:r>
-    </w:p>
-    <w:p>
-      <w:pPr>
-        <w:rPr>
-          <w:sz w:val="24"/>
-          <w:szCs w:val="24"/>
-          <w:lang w:val="bg-BG"/>
-        </w:rPr>
-      </w:pPr>
-    </w:p>
-    <w:p>
-      <w:pPr>
-        <w:rPr>
-          <w:sz w:val="24"/>
-          <w:szCs w:val="24"/>
-          <w:lang w:val="bg-BG"/>
-        </w:rPr>
-      </w:pPr>
-      <w:r>
-        <w:rPr>
-          <w:sz w:val="24"/>
-          <w:szCs w:val="24"/>
-          <w:lang w:val="bg-BG"/>
-        </w:rPr>
-        <w:t xml:space="preserve">и това: (с тази разлика , че в </w:t>
-      </w:r>
-      <w:r>
-        <w:rPr>
-          <w:sz w:val="24"/>
-          <w:szCs w:val="24"/>
-        </w:rPr>
-        <w:t xml:space="preserve">template </w:t>
-      </w:r>
-      <w:r>
-        <w:rPr>
-          <w:sz w:val="24"/>
-          <w:szCs w:val="24"/>
-          <w:lang w:val="bg-BG"/>
-        </w:rPr>
-        <w:t xml:space="preserve">ключът на </w:t>
-      </w:r>
-      <w:r>
-        <w:rPr>
-          <w:sz w:val="24"/>
-          <w:szCs w:val="24"/>
-        </w:rPr>
-        <w:t xml:space="preserve">context </w:t>
-      </w:r>
-      <w:proofErr w:type="spellStart"/>
-      <w:r>
-        <w:rPr>
-          <w:sz w:val="24"/>
-          <w:szCs w:val="24"/>
-        </w:rPr>
-        <w:t>dict</w:t>
-      </w:r>
-      <w:proofErr w:type="spellEnd"/>
-      <w:r>
-        <w:rPr>
-          <w:sz w:val="24"/>
-          <w:szCs w:val="24"/>
-        </w:rPr>
-        <w:t xml:space="preserve"> </w:t>
-      </w:r>
-      <w:r>
-        <w:rPr>
-          <w:sz w:val="24"/>
-          <w:szCs w:val="24"/>
-          <w:lang w:val="bg-BG"/>
-        </w:rPr>
-        <w:t>се казва</w:t>
-      </w:r>
-      <w:r>
-        <w:rPr>
-          <w:sz w:val="24"/>
-          <w:szCs w:val="24"/>
-        </w:rPr>
-        <w:t xml:space="preserve"> </w:t>
-      </w:r>
-      <w:proofErr w:type="spellStart"/>
-      <w:r>
-        <w:rPr>
-          <w:sz w:val="24"/>
-          <w:szCs w:val="24"/>
-        </w:rPr>
-        <w:t>object_list</w:t>
-      </w:r>
-      <w:proofErr w:type="spellEnd"/>
-      <w:r>
-        <w:rPr>
-          <w:sz w:val="24"/>
-          <w:szCs w:val="24"/>
-          <w:lang w:val="bg-BG"/>
-        </w:rPr>
-        <w:t>)</w:t>
-      </w:r>
+      <w:proofErr w:type="gramEnd"/>
+      <w:r>
+        <w:rPr>
+          <w:sz w:val="24"/>
+          <w:szCs w:val="24"/>
+        </w:rPr>
+        <w:t xml:space="preserve">) – </w:t>
+      </w:r>
+      <w:r>
+        <w:rPr>
+          <w:sz w:val="24"/>
+          <w:szCs w:val="24"/>
+          <w:lang w:val="bg-BG"/>
+        </w:rPr>
+        <w:t>изпълнява само когато е необходимо</w:t>
+      </w:r>
+    </w:p>
+    <w:p>
+      <w:pPr>
+        <w:rPr>
+          <w:b/>
+          <w:sz w:val="32"/>
+          <w:szCs w:val="24"/>
+        </w:rPr>
+      </w:pPr>
+      <w:r>
+        <w:rPr>
+          <w:b/>
+          <w:sz w:val="32"/>
+          <w:szCs w:val="24"/>
+        </w:rPr>
+        <w:t>views</w:t>
+      </w:r>
+      <w:r>
+        <w:rPr>
+          <w:b/>
+          <w:sz w:val="32"/>
+          <w:szCs w:val="24"/>
+          <w:lang w:val="bg-BG"/>
+        </w:rPr>
+        <w:t>.</w:t>
+      </w:r>
+      <w:proofErr w:type="spellStart"/>
+      <w:r>
+        <w:rPr>
+          <w:b/>
+          <w:sz w:val="32"/>
+          <w:szCs w:val="24"/>
+        </w:rPr>
+        <w:t>RedirectView</w:t>
+      </w:r>
+      <w:proofErr w:type="spellEnd"/>
     </w:p>
     <w:p>
       <w:pPr>
@@ -2378,7 +3196,7 @@
           <w:sz w:val="24"/>
           <w:szCs w:val="24"/>
         </w:rPr>
-        <w:t>ArticlesListView</w:t>
+        <w:t>RedirectToArticlesView</w:t>
       </w:r>
       <w:proofErr w:type="spellEnd"/>
       <w:r>
@@ -2398,7 +3216,7 @@
           <w:sz w:val="24"/>
           <w:szCs w:val="24"/>
         </w:rPr>
-        <w:t>views.ListView</w:t>
+        <w:t>views.RedirectView</w:t>
       </w:r>
       <w:proofErr w:type="spellEnd"/>
       <w:r>
@@ -2428,7 +3246,7 @@
           <w:sz w:val="24"/>
           <w:szCs w:val="24"/>
         </w:rPr>
-        <w:t>template_name</w:t>
+        <w:t>url</w:t>
       </w:r>
       <w:proofErr w:type="spellEnd"/>
       <w:r>
@@ -2440,6 +3258,26 @@
         </w:rPr>
         <w:t xml:space="preserve"> = </w:t>
       </w:r>
+      <w:proofErr w:type="spellStart"/>
+      <w:r>
+        <w:rPr>
+          <w:rFonts w:ascii="Courier New" w:eastAsia="Times New Roman" w:hAnsi="Courier New" w:cs="Courier New"/>
+          <w:color w:val="A9B7C6"/>
+          <w:sz w:val="24"/>
+          <w:szCs w:val="24"/>
+        </w:rPr>
+        <w:t>reverse_lazy</w:t>
+      </w:r>
+      <w:proofErr w:type="spellEnd"/>
+      <w:r>
+        <w:rPr>
+          <w:rFonts w:ascii="Courier New" w:eastAsia="Times New Roman" w:hAnsi="Courier New" w:cs="Courier New"/>
+          <w:color w:val="A9B7C6"/>
+          <w:sz w:val="24"/>
+          <w:szCs w:val="24"/>
+        </w:rPr>
+        <w:t>(</w:t>
+      </w:r>
       <w:r>
         <w:rPr>
           <w:rFonts w:ascii="Courier New" w:eastAsia="Times New Roman" w:hAnsi="Courier New" w:cs="Courier New"/>
@@ -2447,12 +3285,183 @@
           <w:sz w:val="24"/>
           <w:szCs w:val="24"/>
         </w:rPr>
-        <w:t>'articles/list.html'</w:t>
-      </w:r>
+        <w:t xml:space="preserve">'list articles </w:t>
+      </w:r>
+      <w:proofErr w:type="spellStart"/>
       <w:r>
         <w:rPr>
           <w:rFonts w:ascii="Courier New" w:eastAsia="Times New Roman" w:hAnsi="Courier New" w:cs="Courier New"/>
           <w:color w:val="6A8759"/>
+          <w:sz w:val="24"/>
+          <w:szCs w:val="24"/>
+        </w:rPr>
+        <w:t>cbv</w:t>
+      </w:r>
+      <w:proofErr w:type="spellEnd"/>
+      <w:r>
+        <w:rPr>
+          <w:rFonts w:ascii="Courier New" w:eastAsia="Times New Roman" w:hAnsi="Courier New" w:cs="Courier New"/>
+          <w:color w:val="6A8759"/>
+          <w:sz w:val="24"/>
+          <w:szCs w:val="24"/>
+        </w:rPr>
+        <w:t>'</w:t>
+      </w:r>
+      <w:r>
+        <w:rPr>
+          <w:rFonts w:ascii="Courier New" w:eastAsia="Times New Roman" w:hAnsi="Courier New" w:cs="Courier New"/>
+          <w:color w:val="A9B7C6"/>
+          <w:sz w:val="24"/>
+          <w:szCs w:val="24"/>
+        </w:rPr>
+        <w:t>)</w:t>
+      </w:r>
+      <w:bookmarkStart w:id="0" w:name="_GoBack"/>
+      <w:bookmarkEnd w:id="0"/>
+      <w:r>
+        <w:rPr>
+          <w:rFonts w:ascii="Courier New" w:eastAsia="Times New Roman" w:hAnsi="Courier New" w:cs="Courier New"/>
+          <w:color w:val="767171" w:themeColor="background2" w:themeShade="80"/>
+          <w:sz w:val="24"/>
+          <w:szCs w:val="24"/>
+          <w:highlight w:val="yellow"/>
+          <w:lang w:val="bg-BG"/>
+        </w:rPr>
+        <w:t xml:space="preserve">ЗА ДА РАБОТИ ТРЯБВА ДА ИМА </w:t>
+      </w:r>
+      <w:r>
+        <w:rPr>
+          <w:rFonts w:ascii="Courier New" w:eastAsia="Times New Roman" w:hAnsi="Courier New" w:cs="Courier New"/>
+          <w:color w:val="767171" w:themeColor="background2" w:themeShade="80"/>
+          <w:sz w:val="24"/>
+          <w:szCs w:val="24"/>
+          <w:highlight w:val="yellow"/>
+        </w:rPr>
+        <w:t>URL</w:t>
+      </w:r>
+    </w:p>
+    <w:p>
+      <w:pPr>
+        <w:rPr>
+          <w:sz w:val="24"/>
+          <w:szCs w:val="24"/>
+        </w:rPr>
+      </w:pPr>
+    </w:p>
+    <w:p>
+      <w:pPr>
+        <w:rPr>
+          <w:sz w:val="24"/>
+          <w:szCs w:val="24"/>
+          <w:lang w:val="bg-BG"/>
+        </w:rPr>
+      </w:pPr>
+      <w:proofErr w:type="spellStart"/>
+      <w:r>
+        <w:rPr>
+          <w:sz w:val="24"/>
+          <w:szCs w:val="24"/>
+        </w:rPr>
+        <w:lastRenderedPageBreak/>
+        <w:t>paginate_by</w:t>
+      </w:r>
+      <w:proofErr w:type="spellEnd"/>
+      <w:r>
+        <w:rPr>
+          <w:sz w:val="24"/>
+          <w:szCs w:val="24"/>
+        </w:rPr>
+        <w:t xml:space="preserve"> – </w:t>
+      </w:r>
+      <w:r>
+        <w:rPr>
+          <w:sz w:val="24"/>
+          <w:szCs w:val="24"/>
+          <w:lang w:val="bg-BG"/>
+        </w:rPr>
+        <w:t>на страница по колко записа да показва</w:t>
+      </w:r>
+    </w:p>
+    <w:p>
+      <w:pPr>
+        <w:shd w:val="clear" w:color="auto" w:fill="2B2B2B"/>
+        <w:spacing w:after="0" w:line="240" w:lineRule="auto"/>
+        <w:rPr>
+          <w:rFonts w:ascii="Courier New" w:eastAsia="Times New Roman" w:hAnsi="Courier New" w:cs="Courier New"/>
+          <w:color w:val="A9B7C6"/>
+          <w:sz w:val="24"/>
+          <w:szCs w:val="24"/>
+        </w:rPr>
+      </w:pPr>
+      <w:r>
+        <w:rPr>
+          <w:rFonts w:ascii="Courier New" w:eastAsia="Times New Roman" w:hAnsi="Courier New" w:cs="Courier New"/>
+          <w:color w:val="A9B7C6"/>
+          <w:sz w:val="24"/>
+          <w:szCs w:val="24"/>
+        </w:rPr>
+        <w:t xml:space="preserve">{% </w:t>
+      </w:r>
+      <w:r>
+        <w:rPr>
+          <w:rFonts w:ascii="Courier New" w:eastAsia="Times New Roman" w:hAnsi="Courier New" w:cs="Courier New"/>
+          <w:color w:val="E8BF6A"/>
+          <w:sz w:val="24"/>
+          <w:szCs w:val="24"/>
+        </w:rPr>
+        <w:t xml:space="preserve">if </w:t>
+      </w:r>
+      <w:proofErr w:type="spellStart"/>
+      <w:r>
+        <w:rPr>
+          <w:rFonts w:ascii="Courier New" w:eastAsia="Times New Roman" w:hAnsi="Courier New" w:cs="Courier New"/>
+          <w:color w:val="BABABA"/>
+          <w:sz w:val="24"/>
+          <w:szCs w:val="24"/>
+        </w:rPr>
+        <w:t>page_obj</w:t>
+      </w:r>
+      <w:r>
+        <w:rPr>
+          <w:rFonts w:ascii="Courier New" w:eastAsia="Times New Roman" w:hAnsi="Courier New" w:cs="Courier New"/>
+          <w:color w:val="A9B7C6"/>
+          <w:sz w:val="24"/>
+          <w:szCs w:val="24"/>
+        </w:rPr>
+        <w:t>.</w:t>
+      </w:r>
+      <w:r>
+        <w:rPr>
+          <w:rFonts w:ascii="Courier New" w:eastAsia="Times New Roman" w:hAnsi="Courier New" w:cs="Courier New"/>
+          <w:color w:val="BABABA"/>
+          <w:sz w:val="24"/>
+          <w:szCs w:val="24"/>
+        </w:rPr>
+        <w:t>has_previous</w:t>
+      </w:r>
+      <w:proofErr w:type="spellEnd"/>
+      <w:r>
+        <w:rPr>
+          <w:rFonts w:ascii="Courier New" w:eastAsia="Times New Roman" w:hAnsi="Courier New" w:cs="Courier New"/>
+          <w:color w:val="BABABA"/>
+          <w:sz w:val="24"/>
+          <w:szCs w:val="24"/>
+        </w:rPr>
+        <w:t xml:space="preserve"> </w:t>
+      </w:r>
+      <w:r>
+        <w:rPr>
+          <w:rFonts w:ascii="Courier New" w:eastAsia="Times New Roman" w:hAnsi="Courier New" w:cs="Courier New"/>
+          <w:color w:val="A9B7C6"/>
+          <w:sz w:val="24"/>
+          <w:szCs w:val="24"/>
+        </w:rPr>
+        <w:t>%}</w:t>
+      </w:r>
+      <w:r>
+        <w:rPr>
+          <w:rFonts w:ascii="Courier New" w:eastAsia="Times New Roman" w:hAnsi="Courier New" w:cs="Courier New"/>
+          <w:color w:val="A9B7C6"/>
           <w:sz w:val="24"/>
           <w:szCs w:val="24"/>
         </w:rPr>
@@ -2462,620 +3471,160 @@
       <w:r>
         <w:rPr>
           <w:rFonts w:ascii="Courier New" w:eastAsia="Times New Roman" w:hAnsi="Courier New" w:cs="Courier New"/>
-          <w:color w:val="A9B7C6"/>
-          <w:sz w:val="24"/>
-          <w:szCs w:val="24"/>
-        </w:rPr>
-        <w:t>model = Article</w:t>
-      </w:r>
-    </w:p>
-    <w:p>
-      <w:pPr>
-        <w:rPr>
-          <w:sz w:val="24"/>
-          <w:szCs w:val="24"/>
-        </w:rPr>
-      </w:pPr>
-    </w:p>
-    <w:p>
-      <w:pPr>
-        <w:rPr>
-          <w:sz w:val="24"/>
-          <w:szCs w:val="24"/>
-        </w:rPr>
-      </w:pPr>
-      <w:proofErr w:type="gramStart"/>
-      <w:r>
-        <w:rPr>
-          <w:sz w:val="24"/>
-          <w:szCs w:val="24"/>
-        </w:rPr>
-        <w:t>reverse(</w:t>
-      </w:r>
-      <w:proofErr w:type="gramEnd"/>
-      <w:r>
-        <w:rPr>
-          <w:sz w:val="24"/>
-          <w:szCs w:val="24"/>
-        </w:rPr>
-        <w:t xml:space="preserve">) vs </w:t>
-      </w:r>
-      <w:proofErr w:type="spellStart"/>
-      <w:r>
-        <w:rPr>
-          <w:sz w:val="24"/>
-          <w:szCs w:val="24"/>
-        </w:rPr>
-        <w:t>reverse_lazy</w:t>
-      </w:r>
-      <w:proofErr w:type="spellEnd"/>
-      <w:r>
-        <w:rPr>
-          <w:sz w:val="24"/>
-          <w:szCs w:val="24"/>
-        </w:rPr>
-        <w:t>()</w:t>
-      </w:r>
-    </w:p>
-    <w:p>
-      <w:pPr>
-        <w:rPr>
-          <w:sz w:val="24"/>
-          <w:szCs w:val="24"/>
-          <w:lang w:val="bg-BG"/>
-        </w:rPr>
-      </w:pPr>
-      <w:proofErr w:type="gramStart"/>
-      <w:r>
-        <w:rPr>
-          <w:sz w:val="24"/>
-          <w:szCs w:val="24"/>
-        </w:rPr>
-        <w:t>reverse(</w:t>
-      </w:r>
-      <w:proofErr w:type="gramEnd"/>
-      <w:r>
-        <w:rPr>
-          <w:sz w:val="24"/>
-          <w:szCs w:val="24"/>
-        </w:rPr>
-        <w:t xml:space="preserve">) – </w:t>
-      </w:r>
-      <w:r>
-        <w:rPr>
-          <w:sz w:val="24"/>
-          <w:szCs w:val="24"/>
-          <w:lang w:val="bg-BG"/>
-        </w:rPr>
-        <w:t>изпълнява веднага</w:t>
-      </w:r>
-    </w:p>
-    <w:p>
-      <w:pPr>
-        <w:rPr>
-          <w:sz w:val="24"/>
-          <w:szCs w:val="24"/>
-          <w:lang w:val="bg-BG"/>
-        </w:rPr>
-      </w:pPr>
-      <w:proofErr w:type="spellStart"/>
-      <w:r>
-        <w:rPr>
-          <w:sz w:val="24"/>
-          <w:szCs w:val="24"/>
-        </w:rPr>
-        <w:t>reverse_</w:t>
-      </w:r>
-      <w:proofErr w:type="gramStart"/>
-      <w:r>
-        <w:rPr>
-          <w:sz w:val="24"/>
-          <w:szCs w:val="24"/>
-        </w:rPr>
-        <w:t>lazy</w:t>
-      </w:r>
-      <w:proofErr w:type="spellEnd"/>
-      <w:r>
-        <w:rPr>
-          <w:sz w:val="24"/>
-          <w:szCs w:val="24"/>
-        </w:rPr>
-        <w:t>(</w:t>
-      </w:r>
-      <w:proofErr w:type="gramEnd"/>
-      <w:r>
-        <w:rPr>
-          <w:sz w:val="24"/>
-          <w:szCs w:val="24"/>
-        </w:rPr>
-        <w:t xml:space="preserve">) – </w:t>
-      </w:r>
-      <w:r>
-        <w:rPr>
-          <w:sz w:val="24"/>
-          <w:szCs w:val="24"/>
-          <w:lang w:val="bg-BG"/>
-        </w:rPr>
-        <w:t>изпълнява само когато е необходимо</w:t>
-      </w:r>
-    </w:p>
-    <w:p>
-      <w:pPr>
-        <w:rPr>
-          <w:sz w:val="24"/>
-          <w:szCs w:val="24"/>
-        </w:rPr>
-      </w:pPr>
-      <w:r>
-        <w:rPr>
-          <w:sz w:val="24"/>
-          <w:szCs w:val="24"/>
-          <w:lang w:val="bg-BG"/>
+          <w:color w:val="E8BF6A"/>
+          <w:sz w:val="24"/>
+          <w:szCs w:val="24"/>
+        </w:rPr>
+        <w:t xml:space="preserve">&lt;a </w:t>
+      </w:r>
+      <w:proofErr w:type="spellStart"/>
+      <w:r>
+        <w:rPr>
+          <w:rFonts w:ascii="Courier New" w:eastAsia="Times New Roman" w:hAnsi="Courier New" w:cs="Courier New"/>
+          <w:color w:val="BABABA"/>
+          <w:sz w:val="24"/>
+          <w:szCs w:val="24"/>
+        </w:rPr>
+        <w:t>href</w:t>
+      </w:r>
+      <w:proofErr w:type="spellEnd"/>
+      <w:r>
+        <w:rPr>
+          <w:rFonts w:ascii="Courier New" w:eastAsia="Times New Roman" w:hAnsi="Courier New" w:cs="Courier New"/>
+          <w:color w:val="A5C261"/>
+          <w:sz w:val="24"/>
+          <w:szCs w:val="24"/>
+        </w:rPr>
+        <w:t>="?page=</w:t>
+      </w:r>
+      <w:r>
+        <w:rPr>
+          <w:rFonts w:ascii="Courier New" w:eastAsia="Times New Roman" w:hAnsi="Courier New" w:cs="Courier New"/>
+          <w:color w:val="A9B7C6"/>
+          <w:sz w:val="24"/>
+          <w:szCs w:val="24"/>
+        </w:rPr>
+        <w:t xml:space="preserve">{{ </w:t>
+      </w:r>
+      <w:proofErr w:type="spellStart"/>
+      <w:r>
+        <w:rPr>
+          <w:rFonts w:ascii="Courier New" w:eastAsia="Times New Roman" w:hAnsi="Courier New" w:cs="Courier New"/>
+          <w:color w:val="BABABA"/>
+          <w:sz w:val="24"/>
+          <w:szCs w:val="24"/>
+        </w:rPr>
+        <w:t>page_obj</w:t>
+      </w:r>
+      <w:r>
+        <w:rPr>
+          <w:rFonts w:ascii="Courier New" w:eastAsia="Times New Roman" w:hAnsi="Courier New" w:cs="Courier New"/>
+          <w:color w:val="A9B7C6"/>
+          <w:sz w:val="24"/>
+          <w:szCs w:val="24"/>
         </w:rPr>
         <w:t>.</w:t>
       </w:r>
-      <w:proofErr w:type="spellStart"/>
-      <w:r>
-        <w:rPr>
-          <w:sz w:val="24"/>
-          <w:szCs w:val="24"/>
-        </w:rPr>
-        <w:t>RedirectView</w:t>
-      </w:r>
-      <w:proofErr w:type="spellEnd"/>
-      <w:r>
-        <w:rPr>
-          <w:sz w:val="24"/>
-          <w:szCs w:val="24"/>
-        </w:rPr>
-        <w:t>()</w:t>
-      </w:r>
-    </w:p>
-    <w:p>
-      <w:pPr>
-        <w:shd w:val="clear" w:color="auto" w:fill="2B2B2B"/>
-        <w:spacing w:after="0" w:line="240" w:lineRule="auto"/>
-        <w:rPr>
-          <w:rFonts w:ascii="Courier New" w:eastAsia="Times New Roman" w:hAnsi="Courier New" w:cs="Courier New"/>
-          <w:color w:val="A9B7C6"/>
-          <w:sz w:val="24"/>
-          <w:szCs w:val="24"/>
-        </w:rPr>
-      </w:pPr>
-      <w:proofErr w:type="gramStart"/>
-      <w:r>
-        <w:rPr>
-          <w:rFonts w:ascii="Courier New" w:eastAsia="Times New Roman" w:hAnsi="Courier New" w:cs="Courier New"/>
-          <w:color w:val="CC7832"/>
-          <w:sz w:val="24"/>
-          <w:szCs w:val="24"/>
-        </w:rPr>
-        <w:t>class</w:t>
-      </w:r>
-      <w:proofErr w:type="gramEnd"/>
-      <w:r>
-        <w:rPr>
-          <w:rFonts w:ascii="Courier New" w:eastAsia="Times New Roman" w:hAnsi="Courier New" w:cs="Courier New"/>
-          <w:color w:val="CC7832"/>
+      <w:r>
+        <w:rPr>
+          <w:rFonts w:ascii="Courier New" w:eastAsia="Times New Roman" w:hAnsi="Courier New" w:cs="Courier New"/>
+          <w:color w:val="BABABA"/>
+          <w:sz w:val="24"/>
+          <w:szCs w:val="24"/>
+        </w:rPr>
+        <w:t>previous_page_number</w:t>
+      </w:r>
+      <w:proofErr w:type="spellEnd"/>
+      <w:r>
+        <w:rPr>
+          <w:rFonts w:ascii="Courier New" w:eastAsia="Times New Roman" w:hAnsi="Courier New" w:cs="Courier New"/>
+          <w:color w:val="BABABA"/>
           <w:sz w:val="24"/>
           <w:szCs w:val="24"/>
         </w:rPr>
         <w:t xml:space="preserve"> </w:t>
       </w:r>
-      <w:proofErr w:type="spellStart"/>
-      <w:r>
-        <w:rPr>
-          <w:rFonts w:ascii="Courier New" w:eastAsia="Times New Roman" w:hAnsi="Courier New" w:cs="Courier New"/>
-          <w:color w:val="A9B7C6"/>
-          <w:sz w:val="24"/>
-          <w:szCs w:val="24"/>
-        </w:rPr>
-        <w:t>RedirectToArticlesView</w:t>
-      </w:r>
-      <w:proofErr w:type="spellEnd"/>
-      <w:r>
-        <w:rPr>
-          <w:rFonts w:ascii="Courier New" w:eastAsia="Times New Roman" w:hAnsi="Courier New" w:cs="Courier New"/>
-          <w:color w:val="A9B7C6"/>
-          <w:sz w:val="24"/>
-          <w:szCs w:val="24"/>
-        </w:rPr>
-        <w:t>(</w:t>
-      </w:r>
-      <w:proofErr w:type="spellStart"/>
-      <w:r>
-        <w:rPr>
-          <w:rFonts w:ascii="Courier New" w:eastAsia="Times New Roman" w:hAnsi="Courier New" w:cs="Courier New"/>
-          <w:color w:val="A9B7C6"/>
-          <w:sz w:val="24"/>
-          <w:szCs w:val="24"/>
-        </w:rPr>
-        <w:t>views.RedirectView</w:t>
-      </w:r>
-      <w:proofErr w:type="spellEnd"/>
-      <w:r>
-        <w:rPr>
-          <w:rFonts w:ascii="Courier New" w:eastAsia="Times New Roman" w:hAnsi="Courier New" w:cs="Courier New"/>
-          <w:color w:val="A9B7C6"/>
-          <w:sz w:val="24"/>
-          <w:szCs w:val="24"/>
-        </w:rPr>
-        <w:t>):</w:t>
-      </w:r>
-      <w:r>
-        <w:rPr>
-          <w:rFonts w:ascii="Courier New" w:eastAsia="Times New Roman" w:hAnsi="Courier New" w:cs="Courier New"/>
-          <w:color w:val="A9B7C6"/>
+      <w:r>
+        <w:rPr>
+          <w:rFonts w:ascii="Courier New" w:eastAsia="Times New Roman" w:hAnsi="Courier New" w:cs="Courier New"/>
+          <w:color w:val="A9B7C6"/>
+          <w:sz w:val="24"/>
+          <w:szCs w:val="24"/>
+        </w:rPr>
+        <w:t>}}</w:t>
+      </w:r>
+      <w:r>
+        <w:rPr>
+          <w:rFonts w:ascii="Courier New" w:eastAsia="Times New Roman" w:hAnsi="Courier New" w:cs="Courier New"/>
+          <w:color w:val="A5C261"/>
+          <w:sz w:val="24"/>
+          <w:szCs w:val="24"/>
+        </w:rPr>
+        <w:t>"</w:t>
+      </w:r>
+      <w:r>
+        <w:rPr>
+          <w:rFonts w:ascii="Courier New" w:eastAsia="Times New Roman" w:hAnsi="Courier New" w:cs="Courier New"/>
+          <w:color w:val="E8BF6A"/>
+          <w:sz w:val="24"/>
+          <w:szCs w:val="24"/>
+        </w:rPr>
+        <w:t>&gt;</w:t>
+      </w:r>
+      <w:r>
+        <w:rPr>
+          <w:rFonts w:ascii="Courier New" w:eastAsia="Times New Roman" w:hAnsi="Courier New" w:cs="Courier New"/>
+          <w:color w:val="6D9CBE"/>
+          <w:sz w:val="24"/>
+          <w:szCs w:val="24"/>
+        </w:rPr>
+        <w:t>&amp;</w:t>
+      </w:r>
+      <w:proofErr w:type="spellStart"/>
+      <w:r>
+        <w:rPr>
+          <w:rFonts w:ascii="Courier New" w:eastAsia="Times New Roman" w:hAnsi="Courier New" w:cs="Courier New"/>
+          <w:color w:val="6D9CBE"/>
+          <w:sz w:val="24"/>
+          <w:szCs w:val="24"/>
+        </w:rPr>
+        <w:t>lt</w:t>
+      </w:r>
+      <w:proofErr w:type="spellEnd"/>
+      <w:r>
+        <w:rPr>
+          <w:rFonts w:ascii="Courier New" w:eastAsia="Times New Roman" w:hAnsi="Courier New" w:cs="Courier New"/>
+          <w:color w:val="6D9CBE"/>
+          <w:sz w:val="24"/>
+          <w:szCs w:val="24"/>
+        </w:rPr>
+        <w:t>;</w:t>
+      </w:r>
+      <w:r>
+        <w:rPr>
+          <w:rFonts w:ascii="Courier New" w:eastAsia="Times New Roman" w:hAnsi="Courier New" w:cs="Courier New"/>
+          <w:color w:val="E8BF6A"/>
+          <w:sz w:val="24"/>
+          <w:szCs w:val="24"/>
+        </w:rPr>
+        <w:t>&lt;/a&gt;</w:t>
+      </w:r>
+      <w:r>
+        <w:rPr>
+          <w:rFonts w:ascii="Courier New" w:eastAsia="Times New Roman" w:hAnsi="Courier New" w:cs="Courier New"/>
+          <w:color w:val="E8BF6A"/>
           <w:sz w:val="24"/>
           <w:szCs w:val="24"/>
         </w:rPr>
         <w:br/>
-        <w:t xml:space="preserve">    </w:t>
-      </w:r>
-      <w:proofErr w:type="spellStart"/>
-      <w:r>
-        <w:rPr>
-          <w:rFonts w:ascii="Courier New" w:eastAsia="Times New Roman" w:hAnsi="Courier New" w:cs="Courier New"/>
-          <w:color w:val="A9B7C6"/>
-          <w:sz w:val="24"/>
-          <w:szCs w:val="24"/>
-        </w:rPr>
-        <w:t>url</w:t>
-      </w:r>
-      <w:proofErr w:type="spellEnd"/>
-      <w:r>
-        <w:rPr>
-          <w:rFonts w:ascii="Courier New" w:eastAsia="Times New Roman" w:hAnsi="Courier New" w:cs="Courier New"/>
-          <w:color w:val="A9B7C6"/>
-          <w:sz w:val="24"/>
-          <w:szCs w:val="24"/>
-        </w:rPr>
-        <w:t xml:space="preserve"> = </w:t>
-      </w:r>
-      <w:proofErr w:type="spellStart"/>
-      <w:r>
-        <w:rPr>
-          <w:rFonts w:ascii="Courier New" w:eastAsia="Times New Roman" w:hAnsi="Courier New" w:cs="Courier New"/>
-          <w:color w:val="A9B7C6"/>
-          <w:sz w:val="24"/>
-          <w:szCs w:val="24"/>
-        </w:rPr>
-        <w:t>reverse_lazy</w:t>
-      </w:r>
-      <w:proofErr w:type="spellEnd"/>
-      <w:r>
-        <w:rPr>
-          <w:rFonts w:ascii="Courier New" w:eastAsia="Times New Roman" w:hAnsi="Courier New" w:cs="Courier New"/>
-          <w:color w:val="A9B7C6"/>
-          <w:sz w:val="24"/>
-          <w:szCs w:val="24"/>
-        </w:rPr>
-        <w:t>(</w:t>
-      </w:r>
-      <w:r>
-        <w:rPr>
-          <w:rFonts w:ascii="Courier New" w:eastAsia="Times New Roman" w:hAnsi="Courier New" w:cs="Courier New"/>
-          <w:color w:val="6A8759"/>
-          <w:sz w:val="24"/>
-          <w:szCs w:val="24"/>
-        </w:rPr>
-        <w:t xml:space="preserve">'list articles </w:t>
-      </w:r>
-      <w:proofErr w:type="spellStart"/>
-      <w:r>
-        <w:rPr>
-          <w:rFonts w:ascii="Courier New" w:eastAsia="Times New Roman" w:hAnsi="Courier New" w:cs="Courier New"/>
-          <w:color w:val="6A8759"/>
-          <w:sz w:val="24"/>
-          <w:szCs w:val="24"/>
-        </w:rPr>
-        <w:t>cbv</w:t>
-      </w:r>
-      <w:proofErr w:type="spellEnd"/>
-      <w:r>
-        <w:rPr>
-          <w:rFonts w:ascii="Courier New" w:eastAsia="Times New Roman" w:hAnsi="Courier New" w:cs="Courier New"/>
-          <w:color w:val="6A8759"/>
-          <w:sz w:val="24"/>
-          <w:szCs w:val="24"/>
-        </w:rPr>
-        <w:t>'</w:t>
-      </w:r>
-      <w:r>
-        <w:rPr>
-          <w:rFonts w:ascii="Courier New" w:eastAsia="Times New Roman" w:hAnsi="Courier New" w:cs="Courier New"/>
-          <w:color w:val="A9B7C6"/>
-          <w:sz w:val="24"/>
-          <w:szCs w:val="24"/>
-        </w:rPr>
-        <w:t>)</w:t>
-      </w:r>
-    </w:p>
-    <w:p>
-      <w:pPr>
-        <w:rPr>
-          <w:sz w:val="24"/>
-          <w:szCs w:val="24"/>
-        </w:rPr>
-      </w:pPr>
-    </w:p>
-    <w:p>
-      <w:pPr>
-        <w:rPr>
-          <w:sz w:val="24"/>
-          <w:szCs w:val="24"/>
-          <w:lang w:val="bg-BG"/>
-        </w:rPr>
-      </w:pPr>
-      <w:proofErr w:type="spellStart"/>
-      <w:r>
-        <w:rPr>
-          <w:sz w:val="24"/>
-          <w:szCs w:val="24"/>
-        </w:rPr>
-        <w:t>paginate_by</w:t>
-      </w:r>
-      <w:proofErr w:type="spellEnd"/>
-      <w:r>
-        <w:rPr>
-          <w:sz w:val="24"/>
-          <w:szCs w:val="24"/>
-        </w:rPr>
-        <w:t xml:space="preserve"> – </w:t>
-      </w:r>
-      <w:r>
-        <w:rPr>
-          <w:sz w:val="24"/>
-          <w:szCs w:val="24"/>
-          <w:lang w:val="bg-BG"/>
-        </w:rPr>
-        <w:t>на страница по колко записа да показва</w:t>
-      </w:r>
-    </w:p>
-    <w:p>
-      <w:pPr>
-        <w:shd w:val="clear" w:color="auto" w:fill="2B2B2B"/>
-        <w:spacing w:after="0" w:line="240" w:lineRule="auto"/>
-        <w:rPr>
-          <w:rFonts w:ascii="Courier New" w:eastAsia="Times New Roman" w:hAnsi="Courier New" w:cs="Courier New"/>
-          <w:color w:val="A9B7C6"/>
-          <w:sz w:val="24"/>
-          <w:szCs w:val="24"/>
-        </w:rPr>
-      </w:pPr>
-      <w:r>
-        <w:rPr>
-          <w:rFonts w:ascii="Courier New" w:eastAsia="Times New Roman" w:hAnsi="Courier New" w:cs="Courier New"/>
-          <w:color w:val="A9B7C6"/>
-          <w:sz w:val="24"/>
-          <w:szCs w:val="24"/>
-        </w:rPr>
-        <w:t xml:space="preserve">{% </w:t>
-      </w:r>
-      <w:r>
-        <w:rPr>
-          <w:rFonts w:ascii="Courier New" w:eastAsia="Times New Roman" w:hAnsi="Courier New" w:cs="Courier New"/>
-          <w:color w:val="E8BF6A"/>
-          <w:sz w:val="24"/>
-          <w:szCs w:val="24"/>
-        </w:rPr>
-        <w:t xml:space="preserve">if </w:t>
-      </w:r>
-      <w:proofErr w:type="spellStart"/>
-      <w:r>
-        <w:rPr>
-          <w:rFonts w:ascii="Courier New" w:eastAsia="Times New Roman" w:hAnsi="Courier New" w:cs="Courier New"/>
-          <w:color w:val="BABABA"/>
-          <w:sz w:val="24"/>
-          <w:szCs w:val="24"/>
-        </w:rPr>
-        <w:t>page_obj</w:t>
-      </w:r>
-      <w:r>
-        <w:rPr>
-          <w:rFonts w:ascii="Courier New" w:eastAsia="Times New Roman" w:hAnsi="Courier New" w:cs="Courier New"/>
-          <w:color w:val="A9B7C6"/>
-          <w:sz w:val="24"/>
-          <w:szCs w:val="24"/>
-        </w:rPr>
-        <w:t>.</w:t>
-      </w:r>
-      <w:r>
-        <w:rPr>
-          <w:rFonts w:ascii="Courier New" w:eastAsia="Times New Roman" w:hAnsi="Courier New" w:cs="Courier New"/>
-          <w:color w:val="BABABA"/>
-          <w:sz w:val="24"/>
-          <w:szCs w:val="24"/>
-        </w:rPr>
-        <w:t>has_previous</w:t>
-      </w:r>
-      <w:proofErr w:type="spellEnd"/>
-      <w:r>
-        <w:rPr>
-          <w:rFonts w:ascii="Courier New" w:eastAsia="Times New Roman" w:hAnsi="Courier New" w:cs="Courier New"/>
-          <w:color w:val="BABABA"/>
-          <w:sz w:val="24"/>
-          <w:szCs w:val="24"/>
-        </w:rPr>
-        <w:t xml:space="preserve"> </w:t>
-      </w:r>
-      <w:r>
-        <w:rPr>
-          <w:rFonts w:ascii="Courier New" w:eastAsia="Times New Roman" w:hAnsi="Courier New" w:cs="Courier New"/>
-          <w:color w:val="A9B7C6"/>
-          <w:sz w:val="24"/>
-          <w:szCs w:val="24"/>
-        </w:rPr>
-        <w:t>%}</w:t>
-      </w:r>
-      <w:r>
-        <w:rPr>
-          <w:rFonts w:ascii="Courier New" w:eastAsia="Times New Roman" w:hAnsi="Courier New" w:cs="Courier New"/>
-          <w:color w:val="A9B7C6"/>
-          <w:sz w:val="24"/>
-          <w:szCs w:val="24"/>
-        </w:rPr>
-        <w:br/>
-        <w:t xml:space="preserve">    </w:t>
-      </w:r>
-      <w:r>
-        <w:rPr>
-          <w:rFonts w:ascii="Courier New" w:eastAsia="Times New Roman" w:hAnsi="Courier New" w:cs="Courier New"/>
-          <w:color w:val="E8BF6A"/>
-          <w:sz w:val="24"/>
-          <w:szCs w:val="24"/>
-        </w:rPr>
-        <w:t xml:space="preserve">&lt;a </w:t>
-      </w:r>
-      <w:proofErr w:type="spellStart"/>
-      <w:r>
-        <w:rPr>
-          <w:rFonts w:ascii="Courier New" w:eastAsia="Times New Roman" w:hAnsi="Courier New" w:cs="Courier New"/>
-          <w:color w:val="BABABA"/>
-          <w:sz w:val="24"/>
-          <w:szCs w:val="24"/>
-        </w:rPr>
-        <w:t>href</w:t>
-      </w:r>
-      <w:proofErr w:type="spellEnd"/>
-      <w:r>
-        <w:rPr>
-          <w:rFonts w:ascii="Courier New" w:eastAsia="Times New Roman" w:hAnsi="Courier New" w:cs="Courier New"/>
-          <w:color w:val="A5C261"/>
-          <w:sz w:val="24"/>
-          <w:szCs w:val="24"/>
-        </w:rPr>
-        <w:t>="?page=</w:t>
-      </w:r>
-      <w:r>
-        <w:rPr>
-          <w:rFonts w:ascii="Courier New" w:eastAsia="Times New Roman" w:hAnsi="Courier New" w:cs="Courier New"/>
-          <w:color w:val="A9B7C6"/>
-          <w:sz w:val="24"/>
-          <w:szCs w:val="24"/>
-        </w:rPr>
-        <w:t xml:space="preserve">{{ </w:t>
-      </w:r>
-      <w:proofErr w:type="spellStart"/>
-      <w:r>
-        <w:rPr>
-          <w:rFonts w:ascii="Courier New" w:eastAsia="Times New Roman" w:hAnsi="Courier New" w:cs="Courier New"/>
-          <w:color w:val="BABABA"/>
-          <w:sz w:val="24"/>
-          <w:szCs w:val="24"/>
-        </w:rPr>
-        <w:t>page_obj</w:t>
-      </w:r>
-      <w:r>
-        <w:rPr>
-          <w:rFonts w:ascii="Courier New" w:eastAsia="Times New Roman" w:hAnsi="Courier New" w:cs="Courier New"/>
-          <w:color w:val="A9B7C6"/>
-          <w:sz w:val="24"/>
-          <w:szCs w:val="24"/>
-        </w:rPr>
-        <w:t>.</w:t>
-      </w:r>
-      <w:r>
-        <w:rPr>
-          <w:rFonts w:ascii="Courier New" w:eastAsia="Times New Roman" w:hAnsi="Courier New" w:cs="Courier New"/>
-          <w:color w:val="BABABA"/>
-          <w:sz w:val="24"/>
-          <w:szCs w:val="24"/>
-        </w:rPr>
-        <w:t>previous_page_number</w:t>
-      </w:r>
-      <w:proofErr w:type="spellEnd"/>
-      <w:r>
-        <w:rPr>
-          <w:rFonts w:ascii="Courier New" w:eastAsia="Times New Roman" w:hAnsi="Courier New" w:cs="Courier New"/>
-          <w:color w:val="BABABA"/>
-          <w:sz w:val="24"/>
-          <w:szCs w:val="24"/>
-        </w:rPr>
-        <w:t xml:space="preserve"> </w:t>
-      </w:r>
-      <w:r>
-        <w:rPr>
-          <w:rFonts w:ascii="Courier New" w:eastAsia="Times New Roman" w:hAnsi="Courier New" w:cs="Courier New"/>
-          <w:color w:val="A9B7C6"/>
-          <w:sz w:val="24"/>
-          <w:szCs w:val="24"/>
-        </w:rPr>
-        <w:t>}}</w:t>
-      </w:r>
-      <w:r>
-        <w:rPr>
-          <w:rFonts w:ascii="Courier New" w:eastAsia="Times New Roman" w:hAnsi="Courier New" w:cs="Courier New"/>
-          <w:color w:val="A5C261"/>
-          <w:sz w:val="24"/>
-          <w:szCs w:val="24"/>
-        </w:rPr>
-        <w:t>"</w:t>
-      </w:r>
-      <w:r>
-        <w:rPr>
-          <w:rFonts w:ascii="Courier New" w:eastAsia="Times New Roman" w:hAnsi="Courier New" w:cs="Courier New"/>
-          <w:color w:val="E8BF6A"/>
-          <w:sz w:val="24"/>
-          <w:szCs w:val="24"/>
-        </w:rPr>
-        <w:t>&gt;</w:t>
-      </w:r>
-      <w:r>
-        <w:rPr>
-          <w:rFonts w:ascii="Courier New" w:eastAsia="Times New Roman" w:hAnsi="Courier New" w:cs="Courier New"/>
-          <w:color w:val="6D9CBE"/>
-          <w:sz w:val="24"/>
-          <w:szCs w:val="24"/>
-        </w:rPr>
-        <w:t>&amp;</w:t>
-      </w:r>
-      <w:proofErr w:type="spellStart"/>
-      <w:r>
-        <w:rPr>
-          <w:rFonts w:ascii="Courier New" w:eastAsia="Times New Roman" w:hAnsi="Courier New" w:cs="Courier New"/>
-          <w:color w:val="6D9CBE"/>
-          <w:sz w:val="24"/>
-          <w:szCs w:val="24"/>
-        </w:rPr>
-        <w:t>lt</w:t>
-      </w:r>
-      <w:proofErr w:type="spellEnd"/>
-      <w:r>
-        <w:rPr>
-          <w:rFonts w:ascii="Courier New" w:eastAsia="Times New Roman" w:hAnsi="Courier New" w:cs="Courier New"/>
-          <w:color w:val="6D9CBE"/>
-          <w:sz w:val="24"/>
-          <w:szCs w:val="24"/>
-        </w:rPr>
-        <w:t>;</w:t>
-      </w:r>
-      <w:r>
-        <w:rPr>
-          <w:rFonts w:ascii="Courier New" w:eastAsia="Times New Roman" w:hAnsi="Courier New" w:cs="Courier New"/>
-          <w:color w:val="E8BF6A"/>
-          <w:sz w:val="24"/>
-          <w:szCs w:val="24"/>
-        </w:rPr>
-        <w:t>&lt;/a&gt;</w:t>
-      </w:r>
-      <w:r>
-        <w:rPr>
-          <w:rFonts w:ascii="Courier New" w:eastAsia="Times New Roman" w:hAnsi="Courier New" w:cs="Courier New"/>
-          <w:color w:val="E8BF6A"/>
-          <w:sz w:val="24"/>
-          <w:szCs w:val="24"/>
-        </w:rPr>
-        <w:br/>
-      </w:r>
-      <w:r>
-        <w:rPr>
-          <w:rFonts w:ascii="Courier New" w:eastAsia="Times New Roman" w:hAnsi="Courier New" w:cs="Courier New"/>
-          <w:color w:val="A9B7C6"/>
-          <w:sz w:val="24"/>
-          <w:szCs w:val="24"/>
-        </w:rPr>
-        <w:lastRenderedPageBreak/>
+      </w:r>
+      <w:r>
+        <w:rPr>
+          <w:rFonts w:ascii="Courier New" w:eastAsia="Times New Roman" w:hAnsi="Courier New" w:cs="Courier New"/>
+          <w:color w:val="A9B7C6"/>
+          <w:sz w:val="24"/>
+          <w:szCs w:val="24"/>
+        </w:rPr>
         <w:t xml:space="preserve">{% </w:t>
       </w:r>
       <w:proofErr w:type="spellStart"/>
@@ -4374,6 +4923,7 @@
           <w:sz w:val="24"/>
           <w:szCs w:val="24"/>
         </w:rPr>
+        <w:lastRenderedPageBreak/>
         <w:t>Dispatch(</w:t>
       </w:r>
       <w:proofErr w:type="gramEnd"/>
@@ -4445,7 +4995,6 @@
           <w:sz w:val="24"/>
           <w:szCs w:val="24"/>
         </w:rPr>
-        <w:lastRenderedPageBreak/>
         <w:t>Getattr</w:t>
       </w:r>
       <w:proofErr w:type="spellEnd"/>
@@ -5266,6 +5815,7 @@
           <w:szCs w:val="27"/>
           <w:shd w:val="clear" w:color="auto" w:fill="FFFFFF"/>
         </w:rPr>
+        <w:lastRenderedPageBreak/>
         <w:t>User and Password Management</w:t>
       </w:r>
     </w:p>
@@ -5305,7 +5855,6 @@
           <w:sz w:val="24"/>
           <w:szCs w:val="24"/>
         </w:rPr>
-        <w:lastRenderedPageBreak/>
         <w:t>class</w:t>
       </w:r>
       <w:proofErr w:type="gramEnd"/>
@@ -6217,8 +6766,6 @@
         </w:rPr>
         <w:t>на другия</w:t>
       </w:r>
-      <w:bookmarkStart w:id="0" w:name="_GoBack"/>
-      <w:bookmarkEnd w:id="0"/>
       <w:r>
         <w:rPr>
           <w:sz w:val="24"/>

</xml_diff>